<commit_message>
WADNR-1939 Add Report Center functionality from Project Firma - Updated documentation, removing unavailable fields - Removed unused model classes
</commit_message>
<xml_diff>
--- a/Source/ProjectFirma.Web/Content/documents/Reports-Example-Report.docx
+++ b/Source/ProjectFirma.Web/Content/documents/Reports-Example-Report.docx
@@ -1,6 +1,6 @@
 
 <file path=word/document.xml><?xml version="1.0" encoding="utf-8"?>
-<w:document xmlns:wpc="http://schemas.microsoft.com/office/word/2010/wordprocessingCanvas" xmlns:cx="http://schemas.microsoft.com/office/drawing/2014/chartex" xmlns:cx1="http://schemas.microsoft.com/office/drawing/2015/9/8/chartex" xmlns:cx2="http://schemas.microsoft.com/office/drawing/2015/10/21/chartex" xmlns:cx3="http://schemas.microsoft.com/office/drawing/2016/5/9/chartex" xmlns:cx4="http://schemas.microsoft.com/office/drawing/2016/5/10/chartex" xmlns:cx5="http://schemas.microsoft.com/office/drawing/2016/5/11/chartex" xmlns:cx6="http://schemas.microsoft.com/office/drawing/2016/5/12/chartex" xmlns:cx7="http://schemas.microsoft.com/office/drawing/2016/5/13/chartex" xmlns:cx8="http://schemas.microsoft.com/office/drawing/2016/5/14/chartex" xmlns:mc="http://schemas.openxmlformats.org/markup-compatibility/2006" xmlns:aink="http://schemas.microsoft.com/office/drawing/2016/ink" xmlns:am3d="http://schemas.microsoft.com/office/drawing/2017/model3d" xmlns:o="urn:schemas-microsoft-com:office:office" xmlns:r="http://schemas.openxmlformats.org/officeDocument/2006/relationships" xmlns:m="http://schemas.openxmlformats.org/officeDocument/2006/math" xmlns:v="urn:schemas-microsoft-com:vml" xmlns:wp14="http://schemas.microsoft.com/office/word/2010/wordprocessingDrawing" xmlns:wp="http://schemas.openxmlformats.org/drawingml/2006/wordprocessingDrawing" xmlns:w10="urn:schemas-microsoft-com:office:word" xmlns:w="http://schemas.openxmlformats.org/wordprocessingml/2006/main" xmlns:w14="http://schemas.microsoft.com/office/word/2010/wordml" xmlns:w15="http://schemas.microsoft.com/office/word/2012/wordml" xmlns:w16cex="http://schemas.microsoft.com/office/word/2018/wordml/cex" xmlns:w16cid="http://schemas.microsoft.com/office/word/2016/wordml/cid" xmlns:w16="http://schemas.microsoft.com/office/word/2018/wordml" xmlns:w16se="http://schemas.microsoft.com/office/word/2015/wordml/symex" xmlns:wpg="http://schemas.microsoft.com/office/word/2010/wordprocessingGroup" xmlns:wpi="http://schemas.microsoft.com/office/word/2010/wordprocessingInk" xmlns:wne="http://schemas.microsoft.com/office/word/2006/wordml" xmlns:wps="http://schemas.microsoft.com/office/word/2010/wordprocessingShape" mc:Ignorable="w14 w15 w16se w16cid w16 w16cex wp14">
+<w:document xmlns:wpc="http://schemas.microsoft.com/office/word/2010/wordprocessingCanvas" xmlns:cx="http://schemas.microsoft.com/office/drawing/2014/chartex" xmlns:cx1="http://schemas.microsoft.com/office/drawing/2015/9/8/chartex" xmlns:cx2="http://schemas.microsoft.com/office/drawing/2015/10/21/chartex" xmlns:cx3="http://schemas.microsoft.com/office/drawing/2016/5/9/chartex" xmlns:cx4="http://schemas.microsoft.com/office/drawing/2016/5/10/chartex" xmlns:cx5="http://schemas.microsoft.com/office/drawing/2016/5/11/chartex" xmlns:cx6="http://schemas.microsoft.com/office/drawing/2016/5/12/chartex" xmlns:cx7="http://schemas.microsoft.com/office/drawing/2016/5/13/chartex" xmlns:cx8="http://schemas.microsoft.com/office/drawing/2016/5/14/chartex" xmlns:mc="http://schemas.openxmlformats.org/markup-compatibility/2006" xmlns:aink="http://schemas.microsoft.com/office/drawing/2016/ink" xmlns:am3d="http://schemas.microsoft.com/office/drawing/2017/model3d" xmlns:o="urn:schemas-microsoft-com:office:office" xmlns:oel="http://schemas.microsoft.com/office/2019/extlst" xmlns:r="http://schemas.openxmlformats.org/officeDocument/2006/relationships" xmlns:m="http://schemas.openxmlformats.org/officeDocument/2006/math" xmlns:v="urn:schemas-microsoft-com:vml" xmlns:wp14="http://schemas.microsoft.com/office/word/2010/wordprocessingDrawing" xmlns:wp="http://schemas.openxmlformats.org/drawingml/2006/wordprocessingDrawing" xmlns:w10="urn:schemas-microsoft-com:office:word" xmlns:w="http://schemas.openxmlformats.org/wordprocessingml/2006/main" xmlns:w14="http://schemas.microsoft.com/office/word/2010/wordml" xmlns:w15="http://schemas.microsoft.com/office/word/2012/wordml" xmlns:w16cex="http://schemas.microsoft.com/office/word/2018/wordml/cex" xmlns:w16cid="http://schemas.microsoft.com/office/word/2016/wordml/cid" xmlns:w16="http://schemas.microsoft.com/office/word/2018/wordml" xmlns:w16sdtdh="http://schemas.microsoft.com/office/word/2020/wordml/sdtdatahash" xmlns:w16se="http://schemas.microsoft.com/office/word/2015/wordml/symex" xmlns:wpg="http://schemas.microsoft.com/office/word/2010/wordprocessingGroup" xmlns:wpi="http://schemas.microsoft.com/office/word/2010/wordprocessingInk" xmlns:wne="http://schemas.microsoft.com/office/word/2006/wordml" xmlns:wps="http://schemas.microsoft.com/office/word/2010/wordprocessingShape" mc:Ignorable="w14 w15 w16se w16cid w16 w16cex w16sdtdh wp14">
   <w:body>
     <w:p>
       <w:r>
@@ -39,15 +39,7 @@
     </w:p>
     <w:p>
       <w:r>
-        <w:t xml:space="preserve">&lt;% </w:t>
-      </w:r>
-      <w:proofErr w:type="gramStart"/>
-      <w:r>
-        <w:t>foreach(</w:t>
-      </w:r>
-      <w:proofErr w:type="gramEnd"/>
-      <w:r>
-        <w:t>var project in projects) { %&gt;</w:t>
+        <w:t>&lt;% foreach(var project in projects) { %&gt;</w:t>
       </w:r>
     </w:p>
     <w:p>
@@ -66,7 +58,6 @@
         <w:t xml:space="preserve">&lt;%= </w:t>
       </w:r>
       <w:proofErr w:type="spellStart"/>
-      <w:proofErr w:type="gramStart"/>
       <w:r>
         <w:rPr>
           <w:sz w:val="48"/>
@@ -75,7 +66,6 @@
         <w:t>project.ProjectName</w:t>
       </w:r>
       <w:proofErr w:type="spellEnd"/>
-      <w:proofErr w:type="gramEnd"/>
       <w:r>
         <w:rPr>
           <w:sz w:val="48"/>
@@ -97,26 +87,19 @@
         <w:t xml:space="preserve"> = </w:t>
       </w:r>
       <w:proofErr w:type="spellStart"/>
-      <w:proofErr w:type="gramStart"/>
       <w:r>
         <w:t>project.GetProjectKeyPhoto</w:t>
       </w:r>
       <w:proofErr w:type="spellEnd"/>
-      <w:proofErr w:type="gramEnd"/>
       <w:r>
         <w:t>(); %&gt;</w:t>
       </w:r>
     </w:p>
     <w:p>
       <w:r>
-        <w:t xml:space="preserve">&lt;% </w:t>
-      </w:r>
-      <w:proofErr w:type="gramStart"/>
-      <w:r>
-        <w:t>if(</w:t>
+        <w:t>&lt;% if(</w:t>
       </w:r>
       <w:proofErr w:type="spellStart"/>
-      <w:proofErr w:type="gramEnd"/>
       <w:r>
         <w:t>keyPhoto</w:t>
       </w:r>
@@ -127,14 +110,9 @@
     </w:p>
     <w:p>
       <w:r>
-        <w:t xml:space="preserve">&lt;% </w:t>
-      </w:r>
-      <w:proofErr w:type="gramStart"/>
-      <w:r>
-        <w:t>Image(</w:t>
+        <w:t>&lt;% Image(</w:t>
       </w:r>
       <w:proofErr w:type="spellStart"/>
-      <w:proofErr w:type="gramEnd"/>
       <w:r>
         <w:t>keyPhoto.Image</w:t>
       </w:r>
@@ -171,12 +149,10 @@
         <w:t xml:space="preserve">&lt;%= </w:t>
       </w:r>
       <w:proofErr w:type="spellStart"/>
-      <w:proofErr w:type="gramStart"/>
       <w:r>
         <w:t>project.ProjectDescription</w:t>
       </w:r>
       <w:proofErr w:type="spellEnd"/>
-      <w:proofErr w:type="gramEnd"/>
       <w:r>
         <w:t xml:space="preserve"> %&gt;</w:t>
       </w:r>
@@ -199,12 +175,10 @@
         <w:t xml:space="preserve">&lt;% var organizations = </w:t>
       </w:r>
       <w:proofErr w:type="spellStart"/>
-      <w:proofErr w:type="gramStart"/>
       <w:r>
         <w:t>project.GetProjectOrganizations</w:t>
       </w:r>
       <w:proofErr w:type="spellEnd"/>
-      <w:proofErr w:type="gramEnd"/>
       <w:r>
         <w:t>()</w:t>
       </w:r>
@@ -217,15 +191,7 @@
     </w:p>
     <w:p>
       <w:r>
-        <w:t xml:space="preserve">&lt;% </w:t>
-      </w:r>
-      <w:proofErr w:type="gramStart"/>
-      <w:r>
-        <w:t>foreach(</w:t>
-      </w:r>
-      <w:proofErr w:type="gramEnd"/>
-      <w:r>
-        <w:t>var organization in organizations) {! %&gt;</w:t>
+        <w:t>&lt;% foreach(var organization in organizations) {! %&gt;</w:t>
       </w:r>
     </w:p>
     <w:p>
@@ -316,12 +282,10 @@
               <w:t xml:space="preserve">&lt;%= </w:t>
             </w:r>
             <w:proofErr w:type="spellStart"/>
-            <w:proofErr w:type="gramStart"/>
             <w:r>
               <w:t>organization.OrganizationRelationshipType</w:t>
             </w:r>
             <w:proofErr w:type="spellEnd"/>
-            <w:proofErr w:type="gramEnd"/>
             <w:r>
               <w:t xml:space="preserve"> %&gt;</w:t>
             </w:r>
@@ -339,12 +303,10 @@
               <w:t xml:space="preserve">&lt;%= </w:t>
             </w:r>
             <w:proofErr w:type="spellStart"/>
-            <w:proofErr w:type="gramStart"/>
             <w:r>
               <w:t>organization.OrganizationName</w:t>
             </w:r>
             <w:proofErr w:type="spellEnd"/>
-            <w:proofErr w:type="gramEnd"/>
             <w:r>
               <w:t xml:space="preserve"> %&gt;</w:t>
             </w:r>
@@ -362,12 +324,10 @@
               <w:t xml:space="preserve">&lt;%= </w:t>
             </w:r>
             <w:proofErr w:type="spellStart"/>
-            <w:proofErr w:type="gramStart"/>
             <w:r>
               <w:t>organization.OrganizationShortName</w:t>
             </w:r>
             <w:proofErr w:type="spellEnd"/>
-            <w:proofErr w:type="gramEnd"/>
             <w:r>
               <w:t xml:space="preserve"> %&gt;</w:t>
             </w:r>
@@ -385,12 +345,10 @@
               <w:t xml:space="preserve">&lt;%= </w:t>
             </w:r>
             <w:proofErr w:type="spellStart"/>
-            <w:proofErr w:type="gramStart"/>
             <w:r>
               <w:t>organization.OrganizationTypeName</w:t>
             </w:r>
             <w:proofErr w:type="spellEnd"/>
-            <w:proofErr w:type="gramEnd"/>
             <w:r>
               <w:t xml:space="preserve"> %&gt;</w:t>
             </w:r>
@@ -498,12 +456,10 @@
               <w:t xml:space="preserve">&lt;%= </w:t>
             </w:r>
             <w:proofErr w:type="spellStart"/>
-            <w:proofErr w:type="gramStart"/>
             <w:r>
               <w:t>project.ProjectUrl</w:t>
             </w:r>
             <w:proofErr w:type="spellEnd"/>
-            <w:proofErr w:type="gramEnd"/>
             <w:r>
               <w:t xml:space="preserve"> %&gt;</w:t>
             </w:r>
@@ -540,7 +496,6 @@
               <w:t xml:space="preserve">&lt;%= </w:t>
             </w:r>
             <w:proofErr w:type="spellStart"/>
-            <w:proofErr w:type="gramStart"/>
             <w:r>
               <w:t>project.</w:t>
             </w:r>
@@ -548,7 +503,6 @@
               <w:t>ProjectStage</w:t>
             </w:r>
             <w:proofErr w:type="spellEnd"/>
-            <w:proofErr w:type="gramEnd"/>
             <w:r>
               <w:t xml:space="preserve"> %&gt;</w:t>
             </w:r>
@@ -571,11 +525,9 @@
             <w:r>
               <w:t xml:space="preserve"> </w:t>
             </w:r>
-            <w:proofErr w:type="gramStart"/>
             <w:r>
               <w:t>Of</w:t>
             </w:r>
-            <w:proofErr w:type="gramEnd"/>
             <w:r>
               <w:t xml:space="preserve"> </w:t>
             </w:r>
@@ -608,7 +560,6 @@
               <w:t xml:space="preserve">&lt;%= </w:t>
             </w:r>
             <w:proofErr w:type="spellStart"/>
-            <w:proofErr w:type="gramStart"/>
             <w:r>
               <w:t>project.</w:t>
             </w:r>
@@ -616,7 +567,6 @@
               <w:t>NumberOfReportedPerformanceMeasures</w:t>
             </w:r>
             <w:proofErr w:type="spellEnd"/>
-            <w:proofErr w:type="gramEnd"/>
             <w:r>
               <w:t xml:space="preserve"> %&gt;</w:t>
             </w:r>
@@ -665,12 +615,10 @@
               <w:t xml:space="preserve">&lt;%= </w:t>
             </w:r>
             <w:proofErr w:type="spellStart"/>
-            <w:proofErr w:type="gramStart"/>
             <w:r>
               <w:t>project.PlanningDesignStartYear</w:t>
             </w:r>
             <w:proofErr w:type="spellEnd"/>
-            <w:proofErr w:type="gramEnd"/>
             <w:r>
               <w:t xml:space="preserve"> %&gt;</w:t>
             </w:r>
@@ -716,12 +664,10 @@
               <w:t xml:space="preserve">&lt;%= </w:t>
             </w:r>
             <w:proofErr w:type="spellStart"/>
-            <w:proofErr w:type="gramStart"/>
             <w:r>
               <w:t>project.ImplementationStartYear</w:t>
             </w:r>
             <w:proofErr w:type="spellEnd"/>
-            <w:proofErr w:type="gramEnd"/>
             <w:r>
               <w:t xml:space="preserve"> %&gt;</w:t>
             </w:r>
@@ -758,12 +704,10 @@
               <w:t xml:space="preserve">&lt;%= </w:t>
             </w:r>
             <w:proofErr w:type="spellStart"/>
-            <w:proofErr w:type="gramStart"/>
             <w:r>
               <w:t>project.CompletionYear</w:t>
             </w:r>
             <w:proofErr w:type="spellEnd"/>
-            <w:proofErr w:type="gramEnd"/>
             <w:r>
               <w:t xml:space="preserve"> %&gt;</w:t>
             </w:r>
@@ -809,12 +753,10 @@
               <w:t xml:space="preserve">&lt;%= </w:t>
             </w:r>
             <w:proofErr w:type="spellStart"/>
-            <w:proofErr w:type="gramStart"/>
             <w:r>
               <w:t>project.PrimaryTaxonomyLeaf</w:t>
             </w:r>
             <w:proofErr w:type="spellEnd"/>
-            <w:proofErr w:type="gramEnd"/>
             <w:r>
               <w:t xml:space="preserve"> %&gt;</w:t>
             </w:r>
@@ -835,11 +777,9 @@
             <w:r>
               <w:t xml:space="preserve"> </w:t>
             </w:r>
-            <w:proofErr w:type="gramStart"/>
             <w:r>
               <w:t>Of</w:t>
             </w:r>
-            <w:proofErr w:type="gramEnd"/>
             <w:r>
               <w:t xml:space="preserve"> </w:t>
             </w:r>
@@ -866,12 +806,10 @@
               <w:t xml:space="preserve">&lt;%= </w:t>
             </w:r>
             <w:proofErr w:type="spellStart"/>
-            <w:proofErr w:type="gramStart"/>
             <w:r>
               <w:t>project.NumberOfReportedExpenditures</w:t>
             </w:r>
             <w:proofErr w:type="spellEnd"/>
-            <w:proofErr w:type="gramEnd"/>
             <w:r>
               <w:t xml:space="preserve"> %&gt;</w:t>
             </w:r>
@@ -911,12 +849,10 @@
               <w:t xml:space="preserve">&lt;%= </w:t>
             </w:r>
             <w:proofErr w:type="spellStart"/>
-            <w:proofErr w:type="gramStart"/>
             <w:r>
               <w:t>project.FundingType</w:t>
             </w:r>
             <w:proofErr w:type="spellEnd"/>
-            <w:proofErr w:type="gramEnd"/>
             <w:r>
               <w:t xml:space="preserve"> %&gt;</w:t>
             </w:r>
@@ -959,12 +895,10 @@
               <w:t xml:space="preserve">&lt;%= </w:t>
             </w:r>
             <w:proofErr w:type="spellStart"/>
-            <w:proofErr w:type="gramStart"/>
             <w:r>
               <w:t>project.EstimatedTotalCost</w:t>
             </w:r>
             <w:proofErr w:type="spellEnd"/>
-            <w:proofErr w:type="gramEnd"/>
             <w:r>
               <w:t xml:space="preserve"> %&gt;</w:t>
             </w:r>
@@ -982,13 +916,7 @@
           </w:tcPr>
           <w:p>
             <w:r>
-              <w:t>Secured</w:t>
-            </w:r>
-            <w:r>
-              <w:t xml:space="preserve"> </w:t>
-            </w:r>
-            <w:r>
-              <w:t>Funding</w:t>
+              <w:t>Project ID</w:t>
             </w:r>
           </w:p>
         </w:tc>
@@ -1004,12 +932,10 @@
               <w:t xml:space="preserve">&lt;%= </w:t>
             </w:r>
             <w:proofErr w:type="spellStart"/>
-            <w:proofErr w:type="gramStart"/>
-            <w:r>
-              <w:t>project.SecuredFunding</w:t>
+            <w:r>
+              <w:t>project.ProjectID</w:t>
             </w:r>
             <w:proofErr w:type="spellEnd"/>
-            <w:proofErr w:type="gramEnd"/>
             <w:r>
               <w:t xml:space="preserve"> %&gt;</w:t>
             </w:r>
@@ -1024,13 +950,7 @@
           </w:tcPr>
           <w:p>
             <w:r>
-              <w:t>Targeted</w:t>
-            </w:r>
-            <w:r>
-              <w:t xml:space="preserve"> </w:t>
-            </w:r>
-            <w:r>
-              <w:t>Funding</w:t>
+              <w:t>Project Last Updated</w:t>
             </w:r>
           </w:p>
         </w:tc>
@@ -1046,383 +966,13 @@
               <w:t xml:space="preserve">&lt;%= </w:t>
             </w:r>
             <w:proofErr w:type="spellStart"/>
-            <w:proofErr w:type="gramStart"/>
-            <w:r>
-              <w:t>project.TargetedFunding</w:t>
+            <w:r>
+              <w:t>project.ProjectLastUpdated</w:t>
             </w:r>
             <w:proofErr w:type="spellEnd"/>
-            <w:proofErr w:type="gramEnd"/>
             <w:r>
               <w:t xml:space="preserve"> %&gt;</w:t>
             </w:r>
-          </w:p>
-        </w:tc>
-      </w:tr>
-      <w:tr>
-        <w:trPr>
-          <w:cnfStyle w:val="000000100000" w:firstRow="0" w:lastRow="0" w:firstColumn="0" w:lastColumn="0" w:oddVBand="0" w:evenVBand="0" w:oddHBand="1" w:evenHBand="0" w:firstRowFirstColumn="0" w:firstRowLastColumn="0" w:lastRowFirstColumn="0" w:lastRowLastColumn="0"/>
-        </w:trPr>
-        <w:tc>
-          <w:tcPr>
-            <w:cnfStyle w:val="001000000000" w:firstRow="0" w:lastRow="0" w:firstColumn="1" w:lastColumn="0" w:oddVBand="0" w:evenVBand="0" w:oddHBand="0" w:evenHBand="0" w:firstRowFirstColumn="0" w:firstRowLastColumn="0" w:lastRowFirstColumn="0" w:lastRowLastColumn="0"/>
-            <w:tcW w:w="4621" w:type="dxa"/>
-          </w:tcPr>
-          <w:p>
-            <w:r>
-              <w:t>No</w:t>
-            </w:r>
-            <w:r>
-              <w:t xml:space="preserve"> </w:t>
-            </w:r>
-            <w:r>
-              <w:t>Funding</w:t>
-            </w:r>
-            <w:r>
-              <w:t xml:space="preserve"> </w:t>
-            </w:r>
-            <w:r>
-              <w:t>Source</w:t>
-            </w:r>
-            <w:r>
-              <w:t xml:space="preserve"> </w:t>
-            </w:r>
-            <w:r>
-              <w:t>Identified</w:t>
-            </w:r>
-          </w:p>
-        </w:tc>
-        <w:tc>
-          <w:tcPr>
-            <w:tcW w:w="4729" w:type="dxa"/>
-          </w:tcPr>
-          <w:p>
-            <w:pPr>
-              <w:cnfStyle w:val="000000100000" w:firstRow="0" w:lastRow="0" w:firstColumn="0" w:lastColumn="0" w:oddVBand="0" w:evenVBand="0" w:oddHBand="1" w:evenHBand="0" w:firstRowFirstColumn="0" w:firstRowLastColumn="0" w:lastRowFirstColumn="0" w:lastRowLastColumn="0"/>
-            </w:pPr>
-            <w:r>
-              <w:t xml:space="preserve">&lt;%= </w:t>
-            </w:r>
-            <w:proofErr w:type="spellStart"/>
-            <w:proofErr w:type="gramStart"/>
-            <w:r>
-              <w:t>project.NoFundingSourceIdentified</w:t>
-            </w:r>
-            <w:proofErr w:type="spellEnd"/>
-            <w:proofErr w:type="gramEnd"/>
-            <w:r>
-              <w:t xml:space="preserve"> %&gt;</w:t>
-            </w:r>
-          </w:p>
-        </w:tc>
-      </w:tr>
-      <w:tr>
-        <w:tc>
-          <w:tcPr>
-            <w:cnfStyle w:val="001000000000" w:firstRow="0" w:lastRow="0" w:firstColumn="1" w:lastColumn="0" w:oddVBand="0" w:evenVBand="0" w:oddHBand="0" w:evenHBand="0" w:firstRowFirstColumn="0" w:firstRowLastColumn="0" w:lastRowFirstColumn="0" w:lastRowLastColumn="0"/>
-            <w:tcW w:w="4621" w:type="dxa"/>
-          </w:tcPr>
-          <w:p>
-            <w:r>
-              <w:t>Project</w:t>
-            </w:r>
-            <w:r>
-              <w:t xml:space="preserve"> </w:t>
-            </w:r>
-            <w:r>
-              <w:t>ID</w:t>
-            </w:r>
-          </w:p>
-        </w:tc>
-        <w:tc>
-          <w:tcPr>
-            <w:tcW w:w="4729" w:type="dxa"/>
-          </w:tcPr>
-          <w:p>
-            <w:pPr>
-              <w:cnfStyle w:val="000000000000" w:firstRow="0" w:lastRow="0" w:firstColumn="0" w:lastColumn="0" w:oddVBand="0" w:evenVBand="0" w:oddHBand="0" w:evenHBand="0" w:firstRowFirstColumn="0" w:firstRowLastColumn="0" w:lastRowFirstColumn="0" w:lastRowLastColumn="0"/>
-            </w:pPr>
-            <w:r>
-              <w:t xml:space="preserve">&lt;%= </w:t>
-            </w:r>
-            <w:proofErr w:type="spellStart"/>
-            <w:proofErr w:type="gramStart"/>
-            <w:r>
-              <w:t>project.ProjectID</w:t>
-            </w:r>
-            <w:proofErr w:type="spellEnd"/>
-            <w:proofErr w:type="gramEnd"/>
-            <w:r>
-              <w:t xml:space="preserve"> %&gt;</w:t>
-            </w:r>
-          </w:p>
-        </w:tc>
-      </w:tr>
-      <w:tr>
-        <w:trPr>
-          <w:cnfStyle w:val="000000100000" w:firstRow="0" w:lastRow="0" w:firstColumn="0" w:lastColumn="0" w:oddVBand="0" w:evenVBand="0" w:oddHBand="1" w:evenHBand="0" w:firstRowFirstColumn="0" w:firstRowLastColumn="0" w:lastRowFirstColumn="0" w:lastRowLastColumn="0"/>
-        </w:trPr>
-        <w:tc>
-          <w:tcPr>
-            <w:cnfStyle w:val="001000000000" w:firstRow="0" w:lastRow="0" w:firstColumn="1" w:lastColumn="0" w:oddVBand="0" w:evenVBand="0" w:oddHBand="0" w:evenHBand="0" w:firstRowFirstColumn="0" w:firstRowLastColumn="0" w:lastRowFirstColumn="0" w:lastRowLastColumn="0"/>
-            <w:tcW w:w="4621" w:type="dxa"/>
-          </w:tcPr>
-          <w:p>
-            <w:r>
-              <w:t>Project</w:t>
-            </w:r>
-            <w:r>
-              <w:t xml:space="preserve"> </w:t>
-            </w:r>
-            <w:r>
-              <w:t>Last</w:t>
-            </w:r>
-            <w:r>
-              <w:t xml:space="preserve"> </w:t>
-            </w:r>
-            <w:r>
-              <w:t>Updated</w:t>
-            </w:r>
-          </w:p>
-        </w:tc>
-        <w:tc>
-          <w:tcPr>
-            <w:tcW w:w="4729" w:type="dxa"/>
-          </w:tcPr>
-          <w:p>
-            <w:pPr>
-              <w:cnfStyle w:val="000000100000" w:firstRow="0" w:lastRow="0" w:firstColumn="0" w:lastColumn="0" w:oddVBand="0" w:evenVBand="0" w:oddHBand="1" w:evenHBand="0" w:firstRowFirstColumn="0" w:firstRowLastColumn="0" w:lastRowFirstColumn="0" w:lastRowLastColumn="0"/>
-            </w:pPr>
-            <w:r>
-              <w:t xml:space="preserve">&lt;%= </w:t>
-            </w:r>
-            <w:proofErr w:type="spellStart"/>
-            <w:proofErr w:type="gramStart"/>
-            <w:r>
-              <w:t>project.ProjectLastUpdated</w:t>
-            </w:r>
-            <w:proofErr w:type="spellEnd"/>
-            <w:proofErr w:type="gramEnd"/>
-            <w:r>
-              <w:t xml:space="preserve"> %&gt;</w:t>
-            </w:r>
-          </w:p>
-        </w:tc>
-      </w:tr>
-      <w:tr>
-        <w:tc>
-          <w:tcPr>
-            <w:cnfStyle w:val="001000000000" w:firstRow="0" w:lastRow="0" w:firstColumn="1" w:lastColumn="0" w:oddVBand="0" w:evenVBand="0" w:oddHBand="0" w:evenHBand="0" w:firstRowFirstColumn="0" w:firstRowLastColumn="0" w:lastRowFirstColumn="0" w:lastRowLastColumn="0"/>
-            <w:tcW w:w="4621" w:type="dxa"/>
-          </w:tcPr>
-          <w:p>
-            <w:r>
-              <w:t>Current</w:t>
-            </w:r>
-            <w:r>
-              <w:t xml:space="preserve"> </w:t>
-            </w:r>
-            <w:r>
-              <w:t>Project</w:t>
-            </w:r>
-            <w:r>
-              <w:t xml:space="preserve"> </w:t>
-            </w:r>
-            <w:r>
-              <w:t>Status</w:t>
-            </w:r>
-          </w:p>
-        </w:tc>
-        <w:tc>
-          <w:tcPr>
-            <w:tcW w:w="4729" w:type="dxa"/>
-          </w:tcPr>
-          <w:p>
-            <w:pPr>
-              <w:cnfStyle w:val="000000000000" w:firstRow="0" w:lastRow="0" w:firstColumn="0" w:lastColumn="0" w:oddVBand="0" w:evenVBand="0" w:oddHBand="0" w:evenHBand="0" w:firstRowFirstColumn="0" w:firstRowLastColumn="0" w:lastRowFirstColumn="0" w:lastRowLastColumn="0"/>
-            </w:pPr>
-            <w:r>
-              <w:t xml:space="preserve">&lt;%= </w:t>
-            </w:r>
-            <w:proofErr w:type="spellStart"/>
-            <w:proofErr w:type="gramStart"/>
-            <w:r>
-              <w:t>project.</w:t>
-            </w:r>
-            <w:r>
-              <w:t>Current</w:t>
-            </w:r>
-            <w:r>
-              <w:t>ProjectStatus</w:t>
-            </w:r>
-            <w:proofErr w:type="spellEnd"/>
-            <w:proofErr w:type="gramEnd"/>
-            <w:r>
-              <w:t xml:space="preserve"> %&gt;</w:t>
-            </w:r>
-          </w:p>
-        </w:tc>
-      </w:tr>
-      <w:tr>
-        <w:trPr>
-          <w:cnfStyle w:val="000000100000" w:firstRow="0" w:lastRow="0" w:firstColumn="0" w:lastColumn="0" w:oddVBand="0" w:evenVBand="0" w:oddHBand="1" w:evenHBand="0" w:firstRowFirstColumn="0" w:firstRowLastColumn="0" w:lastRowFirstColumn="0" w:lastRowLastColumn="0"/>
-        </w:trPr>
-        <w:tc>
-          <w:tcPr>
-            <w:cnfStyle w:val="001000000000" w:firstRow="0" w:lastRow="0" w:firstColumn="1" w:lastColumn="0" w:oddVBand="0" w:evenVBand="0" w:oddHBand="0" w:evenHBand="0" w:firstRowFirstColumn="0" w:firstRowLastColumn="0" w:lastRowFirstColumn="0" w:lastRowLastColumn="0"/>
-            <w:tcW w:w="4621" w:type="dxa"/>
-          </w:tcPr>
-          <w:p>
-            <w:r>
-              <w:t>Current</w:t>
-            </w:r>
-            <w:r>
-              <w:t xml:space="preserve"> </w:t>
-            </w:r>
-            <w:r>
-              <w:t>Project</w:t>
-            </w:r>
-            <w:r>
-              <w:t xml:space="preserve"> </w:t>
-            </w:r>
-            <w:r>
-              <w:t>Status</w:t>
-            </w:r>
-            <w:r>
-              <w:t xml:space="preserve"> </w:t>
-            </w:r>
-            <w:r>
-              <w:t>Color</w:t>
-            </w:r>
-          </w:p>
-        </w:tc>
-        <w:tc>
-          <w:tcPr>
-            <w:tcW w:w="4729" w:type="dxa"/>
-          </w:tcPr>
-          <w:p>
-            <w:pPr>
-              <w:cnfStyle w:val="000000100000" w:firstRow="0" w:lastRow="0" w:firstColumn="0" w:lastColumn="0" w:oddVBand="0" w:evenVBand="0" w:oddHBand="1" w:evenHBand="0" w:firstRowFirstColumn="0" w:firstRowLastColumn="0" w:lastRowFirstColumn="0" w:lastRowLastColumn="0"/>
-            </w:pPr>
-            <w:r>
-              <w:t xml:space="preserve">&lt;%= </w:t>
-            </w:r>
-            <w:proofErr w:type="spellStart"/>
-            <w:proofErr w:type="gramStart"/>
-            <w:r>
-              <w:t>project.</w:t>
-            </w:r>
-            <w:r>
-              <w:t>Current</w:t>
-            </w:r>
-            <w:r>
-              <w:t>ProjectStatusColor</w:t>
-            </w:r>
-            <w:proofErr w:type="spellEnd"/>
-            <w:proofErr w:type="gramEnd"/>
-            <w:r>
-              <w:t xml:space="preserve"> %&gt;</w:t>
-            </w:r>
-            <w:r>
-              <w:t xml:space="preserve"> &lt;% </w:t>
-            </w:r>
-            <w:proofErr w:type="spellStart"/>
-            <w:r>
-              <w:t>SetCellColor</w:t>
-            </w:r>
-            <w:proofErr w:type="spellEnd"/>
-            <w:r>
-              <w:t>(</w:t>
-            </w:r>
-            <w:proofErr w:type="spellStart"/>
-            <w:r>
-              <w:t>project.</w:t>
-            </w:r>
-            <w:r>
-              <w:t>Current</w:t>
-            </w:r>
-            <w:r>
-              <w:t>ProjectStatusColor</w:t>
-            </w:r>
-            <w:proofErr w:type="spellEnd"/>
-            <w:r>
-              <w:t>); %&gt;</w:t>
-            </w:r>
-          </w:p>
-        </w:tc>
-      </w:tr>
-      <w:tr>
-        <w:tc>
-          <w:tcPr>
-            <w:cnfStyle w:val="001000000000" w:firstRow="0" w:lastRow="0" w:firstColumn="1" w:lastColumn="0" w:oddVBand="0" w:evenVBand="0" w:oddHBand="0" w:evenHBand="0" w:firstRowFirstColumn="0" w:firstRowLastColumn="0" w:lastRowFirstColumn="0" w:lastRowLastColumn="0"/>
-            <w:tcW w:w="4621" w:type="dxa"/>
-          </w:tcPr>
-          <w:p>
-            <w:r>
-              <w:t>Final</w:t>
-            </w:r>
-            <w:r>
-              <w:t xml:space="preserve"> </w:t>
-            </w:r>
-            <w:r>
-              <w:t>Status</w:t>
-            </w:r>
-            <w:r>
-              <w:t xml:space="preserve"> </w:t>
-            </w:r>
-            <w:r>
-              <w:t>Update</w:t>
-            </w:r>
-            <w:r>
-              <w:t xml:space="preserve"> </w:t>
-            </w:r>
-            <w:r>
-              <w:t>Status</w:t>
-            </w:r>
-          </w:p>
-        </w:tc>
-        <w:tc>
-          <w:tcPr>
-            <w:tcW w:w="4729" w:type="dxa"/>
-          </w:tcPr>
-          <w:p>
-            <w:pPr>
-              <w:cnfStyle w:val="000000000000" w:firstRow="0" w:lastRow="0" w:firstColumn="0" w:lastColumn="0" w:oddVBand="0" w:evenVBand="0" w:oddHBand="0" w:evenHBand="0" w:firstRowFirstColumn="0" w:firstRowLastColumn="0" w:lastRowFirstColumn="0" w:lastRowLastColumn="0"/>
-            </w:pPr>
-            <w:r>
-              <w:t xml:space="preserve">&lt;%= </w:t>
-            </w:r>
-            <w:proofErr w:type="spellStart"/>
-            <w:proofErr w:type="gramStart"/>
-            <w:r>
-              <w:t>project.FinalStatusUpdateStatus</w:t>
-            </w:r>
-            <w:proofErr w:type="spellEnd"/>
-            <w:proofErr w:type="gramEnd"/>
-            <w:r>
-              <w:t xml:space="preserve"> %&gt;</w:t>
-            </w:r>
-          </w:p>
-        </w:tc>
-      </w:tr>
-      <w:tr>
-        <w:trPr>
-          <w:cnfStyle w:val="000000100000" w:firstRow="0" w:lastRow="0" w:firstColumn="0" w:lastColumn="0" w:oddVBand="0" w:evenVBand="0" w:oddHBand="1" w:evenHBand="0" w:firstRowFirstColumn="0" w:firstRowLastColumn="0" w:lastRowFirstColumn="0" w:lastRowLastColumn="0"/>
-        </w:trPr>
-        <w:tc>
-          <w:tcPr>
-            <w:cnfStyle w:val="001000000000" w:firstRow="0" w:lastRow="0" w:firstColumn="1" w:lastColumn="0" w:oddVBand="0" w:evenVBand="0" w:oddHBand="0" w:evenHBand="0" w:firstRowFirstColumn="0" w:firstRowLastColumn="0" w:lastRowFirstColumn="0" w:lastRowLastColumn="0"/>
-            <w:tcW w:w="4621" w:type="dxa"/>
-          </w:tcPr>
-          <w:p/>
-        </w:tc>
-        <w:tc>
-          <w:tcPr>
-            <w:tcW w:w="4729" w:type="dxa"/>
-          </w:tcPr>
-          <w:p>
-            <w:pPr>
-              <w:cnfStyle w:val="000000100000" w:firstRow="0" w:lastRow="0" w:firstColumn="0" w:lastColumn="0" w:oddVBand="0" w:evenVBand="0" w:oddHBand="1" w:evenHBand="0" w:firstRowFirstColumn="0" w:firstRowLastColumn="0" w:lastRowFirstColumn="0" w:lastRowLastColumn="0"/>
-            </w:pPr>
           </w:p>
         </w:tc>
       </w:tr>
@@ -1442,7 +992,6 @@
         <w:t xml:space="preserve"> = </w:t>
       </w:r>
       <w:proofErr w:type="spellStart"/>
-      <w:proofErr w:type="gramStart"/>
       <w:r>
         <w:t>project.</w:t>
       </w:r>
@@ -1450,7 +999,6 @@
         <w:t>GetProjectExpectedPerformanceMeasures</w:t>
       </w:r>
       <w:proofErr w:type="spellEnd"/>
-      <w:proofErr w:type="gramEnd"/>
       <w:r>
         <w:t>()</w:t>
       </w:r>
@@ -1460,14 +1008,9 @@
     </w:p>
     <w:p>
       <w:r>
-        <w:t xml:space="preserve">&lt;% </w:t>
-      </w:r>
-      <w:proofErr w:type="gramStart"/>
-      <w:r>
-        <w:t>if(</w:t>
+        <w:t>&lt;% if(</w:t>
       </w:r>
       <w:proofErr w:type="spellStart"/>
-      <w:proofErr w:type="gramEnd"/>
       <w:r>
         <w:t>expectedPerformanceMeasures</w:t>
       </w:r>
@@ -1492,15 +1035,7 @@
     </w:p>
     <w:p>
       <w:r>
-        <w:t xml:space="preserve">&lt;% </w:t>
-      </w:r>
-      <w:proofErr w:type="gramStart"/>
-      <w:r>
-        <w:t>foreach(</w:t>
-      </w:r>
-      <w:proofErr w:type="gramEnd"/>
-      <w:r>
-        <w:t xml:space="preserve">var </w:t>
+        <w:t xml:space="preserve">&lt;% foreach(var </w:t>
       </w:r>
       <w:proofErr w:type="spellStart"/>
       <w:r>
@@ -1694,7 +1229,6 @@
               <w:t xml:space="preserve">&lt;%= </w:t>
             </w:r>
             <w:proofErr w:type="spellStart"/>
-            <w:proofErr w:type="gramStart"/>
             <w:r>
               <w:t>epm</w:t>
             </w:r>
@@ -1702,7 +1236,6 @@
               <w:t>.Value</w:t>
             </w:r>
             <w:proofErr w:type="spellEnd"/>
-            <w:proofErr w:type="gramEnd"/>
             <w:r>
               <w:t xml:space="preserve"> %&gt; </w:t>
             </w:r>
@@ -1777,7 +1310,6 @@
     <w:p/>
     <w:p>
       <w:r>
-        <w:lastRenderedPageBreak/>
         <w:t xml:space="preserve">&lt;% var </w:t>
       </w:r>
       <w:proofErr w:type="spellStart"/>
@@ -1789,7 +1321,6 @@
         <w:t xml:space="preserve"> = </w:t>
       </w:r>
       <w:proofErr w:type="spellStart"/>
-      <w:proofErr w:type="gramStart"/>
       <w:r>
         <w:t>project.GetProject</w:t>
       </w:r>
@@ -1797,21 +1328,15 @@
         <w:t>ReportedPerformanceMeasures</w:t>
       </w:r>
       <w:proofErr w:type="spellEnd"/>
-      <w:proofErr w:type="gramEnd"/>
       <w:r>
         <w:t>(); %&gt;</w:t>
       </w:r>
     </w:p>
     <w:p>
       <w:r>
-        <w:t xml:space="preserve">&lt;% </w:t>
-      </w:r>
-      <w:proofErr w:type="gramStart"/>
-      <w:r>
-        <w:t>if(</w:t>
+        <w:t>&lt;% if(</w:t>
       </w:r>
       <w:proofErr w:type="spellStart"/>
-      <w:proofErr w:type="gramEnd"/>
       <w:r>
         <w:t>reportedPerformanceMeasures.Any</w:t>
       </w:r>
@@ -1830,15 +1355,7 @@
     </w:p>
     <w:p>
       <w:r>
-        <w:t xml:space="preserve">&lt;% </w:t>
-      </w:r>
-      <w:proofErr w:type="gramStart"/>
-      <w:r>
-        <w:t>foreach(</w:t>
-      </w:r>
-      <w:proofErr w:type="gramEnd"/>
-      <w:r>
-        <w:t xml:space="preserve">var rpm in </w:t>
+        <w:t xml:space="preserve">&lt;% foreach(var rpm in </w:t>
       </w:r>
       <w:proofErr w:type="spellStart"/>
       <w:r>
@@ -1945,6 +1462,7 @@
           </w:tcPr>
           <w:p>
             <w:r>
+              <w:lastRenderedPageBreak/>
               <w:t xml:space="preserve">&lt;%= rpm. </w:t>
             </w:r>
             <w:proofErr w:type="spellStart"/>
@@ -2016,12 +1534,10 @@
               <w:t xml:space="preserve">&lt;%= </w:t>
             </w:r>
             <w:proofErr w:type="spellStart"/>
-            <w:proofErr w:type="gramStart"/>
             <w:r>
               <w:t>rpm.Year</w:t>
             </w:r>
             <w:proofErr w:type="spellEnd"/>
-            <w:proofErr w:type="gramEnd"/>
             <w:r>
               <w:t xml:space="preserve"> %&gt;</w:t>
             </w:r>
@@ -2040,12 +1556,10 @@
               <w:t xml:space="preserve">&lt;%= </w:t>
             </w:r>
             <w:proofErr w:type="spellStart"/>
-            <w:proofErr w:type="gramStart"/>
             <w:r>
               <w:t>rpm.Value</w:t>
             </w:r>
             <w:proofErr w:type="spellEnd"/>
-            <w:proofErr w:type="gramEnd"/>
             <w:r>
               <w:t xml:space="preserve"> %&gt; </w:t>
             </w:r>
@@ -2131,7 +1645,7 @@
 </file>
 
 <file path=word/endnotes.xml><?xml version="1.0" encoding="utf-8"?>
-<w:endnotes xmlns:wpc="http://schemas.microsoft.com/office/word/2010/wordprocessingCanvas" xmlns:cx="http://schemas.microsoft.com/office/drawing/2014/chartex" xmlns:cx1="http://schemas.microsoft.com/office/drawing/2015/9/8/chartex" xmlns:cx2="http://schemas.microsoft.com/office/drawing/2015/10/21/chartex" xmlns:cx3="http://schemas.microsoft.com/office/drawing/2016/5/9/chartex" xmlns:cx4="http://schemas.microsoft.com/office/drawing/2016/5/10/chartex" xmlns:cx5="http://schemas.microsoft.com/office/drawing/2016/5/11/chartex" xmlns:cx6="http://schemas.microsoft.com/office/drawing/2016/5/12/chartex" xmlns:cx7="http://schemas.microsoft.com/office/drawing/2016/5/13/chartex" xmlns:cx8="http://schemas.microsoft.com/office/drawing/2016/5/14/chartex" xmlns:mc="http://schemas.openxmlformats.org/markup-compatibility/2006" xmlns:aink="http://schemas.microsoft.com/office/drawing/2016/ink" xmlns:am3d="http://schemas.microsoft.com/office/drawing/2017/model3d" xmlns:o="urn:schemas-microsoft-com:office:office" xmlns:r="http://schemas.openxmlformats.org/officeDocument/2006/relationships" xmlns:m="http://schemas.openxmlformats.org/officeDocument/2006/math" xmlns:v="urn:schemas-microsoft-com:vml" xmlns:wp14="http://schemas.microsoft.com/office/word/2010/wordprocessingDrawing" xmlns:wp="http://schemas.openxmlformats.org/drawingml/2006/wordprocessingDrawing" xmlns:w10="urn:schemas-microsoft-com:office:word" xmlns:w="http://schemas.openxmlformats.org/wordprocessingml/2006/main" xmlns:w14="http://schemas.microsoft.com/office/word/2010/wordml" xmlns:w15="http://schemas.microsoft.com/office/word/2012/wordml" xmlns:w16cex="http://schemas.microsoft.com/office/word/2018/wordml/cex" xmlns:w16cid="http://schemas.microsoft.com/office/word/2016/wordml/cid" xmlns:w16="http://schemas.microsoft.com/office/word/2018/wordml" xmlns:w16se="http://schemas.microsoft.com/office/word/2015/wordml/symex" xmlns:wpg="http://schemas.microsoft.com/office/word/2010/wordprocessingGroup" xmlns:wpi="http://schemas.microsoft.com/office/word/2010/wordprocessingInk" xmlns:wne="http://schemas.microsoft.com/office/word/2006/wordml" xmlns:wps="http://schemas.microsoft.com/office/word/2010/wordprocessingShape" mc:Ignorable="w14 w15 w16se w16cid w16 w16cex wp14">
+<w:endnotes xmlns:wpc="http://schemas.microsoft.com/office/word/2010/wordprocessingCanvas" xmlns:cx="http://schemas.microsoft.com/office/drawing/2014/chartex" xmlns:cx1="http://schemas.microsoft.com/office/drawing/2015/9/8/chartex" xmlns:cx2="http://schemas.microsoft.com/office/drawing/2015/10/21/chartex" xmlns:cx3="http://schemas.microsoft.com/office/drawing/2016/5/9/chartex" xmlns:cx4="http://schemas.microsoft.com/office/drawing/2016/5/10/chartex" xmlns:cx5="http://schemas.microsoft.com/office/drawing/2016/5/11/chartex" xmlns:cx6="http://schemas.microsoft.com/office/drawing/2016/5/12/chartex" xmlns:cx7="http://schemas.microsoft.com/office/drawing/2016/5/13/chartex" xmlns:cx8="http://schemas.microsoft.com/office/drawing/2016/5/14/chartex" xmlns:mc="http://schemas.openxmlformats.org/markup-compatibility/2006" xmlns:aink="http://schemas.microsoft.com/office/drawing/2016/ink" xmlns:am3d="http://schemas.microsoft.com/office/drawing/2017/model3d" xmlns:o="urn:schemas-microsoft-com:office:office" xmlns:oel="http://schemas.microsoft.com/office/2019/extlst" xmlns:r="http://schemas.openxmlformats.org/officeDocument/2006/relationships" xmlns:m="http://schemas.openxmlformats.org/officeDocument/2006/math" xmlns:v="urn:schemas-microsoft-com:vml" xmlns:wp14="http://schemas.microsoft.com/office/word/2010/wordprocessingDrawing" xmlns:wp="http://schemas.openxmlformats.org/drawingml/2006/wordprocessingDrawing" xmlns:w10="urn:schemas-microsoft-com:office:word" xmlns:w="http://schemas.openxmlformats.org/wordprocessingml/2006/main" xmlns:w14="http://schemas.microsoft.com/office/word/2010/wordml" xmlns:w15="http://schemas.microsoft.com/office/word/2012/wordml" xmlns:w16cex="http://schemas.microsoft.com/office/word/2018/wordml/cex" xmlns:w16cid="http://schemas.microsoft.com/office/word/2016/wordml/cid" xmlns:w16="http://schemas.microsoft.com/office/word/2018/wordml" xmlns:w16sdtdh="http://schemas.microsoft.com/office/word/2020/wordml/sdtdatahash" xmlns:w16se="http://schemas.microsoft.com/office/word/2015/wordml/symex" xmlns:wpg="http://schemas.microsoft.com/office/word/2010/wordprocessingGroup" xmlns:wpi="http://schemas.microsoft.com/office/word/2010/wordprocessingInk" xmlns:wne="http://schemas.microsoft.com/office/word/2006/wordml" xmlns:wps="http://schemas.microsoft.com/office/word/2010/wordprocessingShape" mc:Ignorable="w14 w15 w16se w16cid w16 w16cex w16sdtdh wp14">
   <w:endnote w:type="separator" w:id="-1">
     <w:p>
       <w:pPr>
@@ -2156,7 +1670,7 @@
 </file>
 
 <file path=word/footer1.xml><?xml version="1.0" encoding="utf-8"?>
-<w:ftr xmlns:wpc="http://schemas.microsoft.com/office/word/2010/wordprocessingCanvas" xmlns:cx="http://schemas.microsoft.com/office/drawing/2014/chartex" xmlns:cx1="http://schemas.microsoft.com/office/drawing/2015/9/8/chartex" xmlns:cx2="http://schemas.microsoft.com/office/drawing/2015/10/21/chartex" xmlns:cx3="http://schemas.microsoft.com/office/drawing/2016/5/9/chartex" xmlns:cx4="http://schemas.microsoft.com/office/drawing/2016/5/10/chartex" xmlns:cx5="http://schemas.microsoft.com/office/drawing/2016/5/11/chartex" xmlns:cx6="http://schemas.microsoft.com/office/drawing/2016/5/12/chartex" xmlns:cx7="http://schemas.microsoft.com/office/drawing/2016/5/13/chartex" xmlns:cx8="http://schemas.microsoft.com/office/drawing/2016/5/14/chartex" xmlns:mc="http://schemas.openxmlformats.org/markup-compatibility/2006" xmlns:aink="http://schemas.microsoft.com/office/drawing/2016/ink" xmlns:am3d="http://schemas.microsoft.com/office/drawing/2017/model3d" xmlns:o="urn:schemas-microsoft-com:office:office" xmlns:r="http://schemas.openxmlformats.org/officeDocument/2006/relationships" xmlns:m="http://schemas.openxmlformats.org/officeDocument/2006/math" xmlns:v="urn:schemas-microsoft-com:vml" xmlns:wp14="http://schemas.microsoft.com/office/word/2010/wordprocessingDrawing" xmlns:wp="http://schemas.openxmlformats.org/drawingml/2006/wordprocessingDrawing" xmlns:w10="urn:schemas-microsoft-com:office:word" xmlns:w="http://schemas.openxmlformats.org/wordprocessingml/2006/main" xmlns:w14="http://schemas.microsoft.com/office/word/2010/wordml" xmlns:w15="http://schemas.microsoft.com/office/word/2012/wordml" xmlns:w16cex="http://schemas.microsoft.com/office/word/2018/wordml/cex" xmlns:w16cid="http://schemas.microsoft.com/office/word/2016/wordml/cid" xmlns:w16="http://schemas.microsoft.com/office/word/2018/wordml" xmlns:w16se="http://schemas.microsoft.com/office/word/2015/wordml/symex" xmlns:wpg="http://schemas.microsoft.com/office/word/2010/wordprocessingGroup" xmlns:wpi="http://schemas.microsoft.com/office/word/2010/wordprocessingInk" xmlns:wne="http://schemas.microsoft.com/office/word/2006/wordml" xmlns:wps="http://schemas.microsoft.com/office/word/2010/wordprocessingShape" mc:Ignorable="w14 w15 w16se w16cid w16 w16cex wp14">
+<w:ftr xmlns:wpc="http://schemas.microsoft.com/office/word/2010/wordprocessingCanvas" xmlns:cx="http://schemas.microsoft.com/office/drawing/2014/chartex" xmlns:cx1="http://schemas.microsoft.com/office/drawing/2015/9/8/chartex" xmlns:cx2="http://schemas.microsoft.com/office/drawing/2015/10/21/chartex" xmlns:cx3="http://schemas.microsoft.com/office/drawing/2016/5/9/chartex" xmlns:cx4="http://schemas.microsoft.com/office/drawing/2016/5/10/chartex" xmlns:cx5="http://schemas.microsoft.com/office/drawing/2016/5/11/chartex" xmlns:cx6="http://schemas.microsoft.com/office/drawing/2016/5/12/chartex" xmlns:cx7="http://schemas.microsoft.com/office/drawing/2016/5/13/chartex" xmlns:cx8="http://schemas.microsoft.com/office/drawing/2016/5/14/chartex" xmlns:mc="http://schemas.openxmlformats.org/markup-compatibility/2006" xmlns:aink="http://schemas.microsoft.com/office/drawing/2016/ink" xmlns:am3d="http://schemas.microsoft.com/office/drawing/2017/model3d" xmlns:o="urn:schemas-microsoft-com:office:office" xmlns:oel="http://schemas.microsoft.com/office/2019/extlst" xmlns:r="http://schemas.openxmlformats.org/officeDocument/2006/relationships" xmlns:m="http://schemas.openxmlformats.org/officeDocument/2006/math" xmlns:v="urn:schemas-microsoft-com:vml" xmlns:wp14="http://schemas.microsoft.com/office/word/2010/wordprocessingDrawing" xmlns:wp="http://schemas.openxmlformats.org/drawingml/2006/wordprocessingDrawing" xmlns:w10="urn:schemas-microsoft-com:office:word" xmlns:w="http://schemas.openxmlformats.org/wordprocessingml/2006/main" xmlns:w14="http://schemas.microsoft.com/office/word/2010/wordml" xmlns:w15="http://schemas.microsoft.com/office/word/2012/wordml" xmlns:w16cex="http://schemas.microsoft.com/office/word/2018/wordml/cex" xmlns:w16cid="http://schemas.microsoft.com/office/word/2016/wordml/cid" xmlns:w16="http://schemas.microsoft.com/office/word/2018/wordml" xmlns:w16sdtdh="http://schemas.microsoft.com/office/word/2020/wordml/sdtdatahash" xmlns:w16se="http://schemas.microsoft.com/office/word/2015/wordml/symex" xmlns:wpg="http://schemas.microsoft.com/office/word/2010/wordprocessingGroup" xmlns:wpi="http://schemas.microsoft.com/office/word/2010/wordprocessingInk" xmlns:wne="http://schemas.microsoft.com/office/word/2006/wordml" xmlns:wps="http://schemas.microsoft.com/office/word/2010/wordprocessingShape" mc:Ignorable="w14 w15 w16se w16cid w16 w16cex w16sdtdh wp14">
   <w:p>
     <w:pPr>
       <w:pStyle w:val="Footer"/>
@@ -2177,7 +1691,7 @@
 </file>
 
 <file path=word/footnotes.xml><?xml version="1.0" encoding="utf-8"?>
-<w:footnotes xmlns:wpc="http://schemas.microsoft.com/office/word/2010/wordprocessingCanvas" xmlns:cx="http://schemas.microsoft.com/office/drawing/2014/chartex" xmlns:cx1="http://schemas.microsoft.com/office/drawing/2015/9/8/chartex" xmlns:cx2="http://schemas.microsoft.com/office/drawing/2015/10/21/chartex" xmlns:cx3="http://schemas.microsoft.com/office/drawing/2016/5/9/chartex" xmlns:cx4="http://schemas.microsoft.com/office/drawing/2016/5/10/chartex" xmlns:cx5="http://schemas.microsoft.com/office/drawing/2016/5/11/chartex" xmlns:cx6="http://schemas.microsoft.com/office/drawing/2016/5/12/chartex" xmlns:cx7="http://schemas.microsoft.com/office/drawing/2016/5/13/chartex" xmlns:cx8="http://schemas.microsoft.com/office/drawing/2016/5/14/chartex" xmlns:mc="http://schemas.openxmlformats.org/markup-compatibility/2006" xmlns:aink="http://schemas.microsoft.com/office/drawing/2016/ink" xmlns:am3d="http://schemas.microsoft.com/office/drawing/2017/model3d" xmlns:o="urn:schemas-microsoft-com:office:office" xmlns:r="http://schemas.openxmlformats.org/officeDocument/2006/relationships" xmlns:m="http://schemas.openxmlformats.org/officeDocument/2006/math" xmlns:v="urn:schemas-microsoft-com:vml" xmlns:wp14="http://schemas.microsoft.com/office/word/2010/wordprocessingDrawing" xmlns:wp="http://schemas.openxmlformats.org/drawingml/2006/wordprocessingDrawing" xmlns:w10="urn:schemas-microsoft-com:office:word" xmlns:w="http://schemas.openxmlformats.org/wordprocessingml/2006/main" xmlns:w14="http://schemas.microsoft.com/office/word/2010/wordml" xmlns:w15="http://schemas.microsoft.com/office/word/2012/wordml" xmlns:w16cex="http://schemas.microsoft.com/office/word/2018/wordml/cex" xmlns:w16cid="http://schemas.microsoft.com/office/word/2016/wordml/cid" xmlns:w16="http://schemas.microsoft.com/office/word/2018/wordml" xmlns:w16se="http://schemas.microsoft.com/office/word/2015/wordml/symex" xmlns:wpg="http://schemas.microsoft.com/office/word/2010/wordprocessingGroup" xmlns:wpi="http://schemas.microsoft.com/office/word/2010/wordprocessingInk" xmlns:wne="http://schemas.microsoft.com/office/word/2006/wordml" xmlns:wps="http://schemas.microsoft.com/office/word/2010/wordprocessingShape" mc:Ignorable="w14 w15 w16se w16cid w16 w16cex wp14">
+<w:footnotes xmlns:wpc="http://schemas.microsoft.com/office/word/2010/wordprocessingCanvas" xmlns:cx="http://schemas.microsoft.com/office/drawing/2014/chartex" xmlns:cx1="http://schemas.microsoft.com/office/drawing/2015/9/8/chartex" xmlns:cx2="http://schemas.microsoft.com/office/drawing/2015/10/21/chartex" xmlns:cx3="http://schemas.microsoft.com/office/drawing/2016/5/9/chartex" xmlns:cx4="http://schemas.microsoft.com/office/drawing/2016/5/10/chartex" xmlns:cx5="http://schemas.microsoft.com/office/drawing/2016/5/11/chartex" xmlns:cx6="http://schemas.microsoft.com/office/drawing/2016/5/12/chartex" xmlns:cx7="http://schemas.microsoft.com/office/drawing/2016/5/13/chartex" xmlns:cx8="http://schemas.microsoft.com/office/drawing/2016/5/14/chartex" xmlns:mc="http://schemas.openxmlformats.org/markup-compatibility/2006" xmlns:aink="http://schemas.microsoft.com/office/drawing/2016/ink" xmlns:am3d="http://schemas.microsoft.com/office/drawing/2017/model3d" xmlns:o="urn:schemas-microsoft-com:office:office" xmlns:oel="http://schemas.microsoft.com/office/2019/extlst" xmlns:r="http://schemas.openxmlformats.org/officeDocument/2006/relationships" xmlns:m="http://schemas.openxmlformats.org/officeDocument/2006/math" xmlns:v="urn:schemas-microsoft-com:vml" xmlns:wp14="http://schemas.microsoft.com/office/word/2010/wordprocessingDrawing" xmlns:wp="http://schemas.openxmlformats.org/drawingml/2006/wordprocessingDrawing" xmlns:w10="urn:schemas-microsoft-com:office:word" xmlns:w="http://schemas.openxmlformats.org/wordprocessingml/2006/main" xmlns:w14="http://schemas.microsoft.com/office/word/2010/wordml" xmlns:w15="http://schemas.microsoft.com/office/word/2012/wordml" xmlns:w16cex="http://schemas.microsoft.com/office/word/2018/wordml/cex" xmlns:w16cid="http://schemas.microsoft.com/office/word/2016/wordml/cid" xmlns:w16="http://schemas.microsoft.com/office/word/2018/wordml" xmlns:w16sdtdh="http://schemas.microsoft.com/office/word/2020/wordml/sdtdatahash" xmlns:w16se="http://schemas.microsoft.com/office/word/2015/wordml/symex" xmlns:wpg="http://schemas.microsoft.com/office/word/2010/wordprocessingGroup" xmlns:wpi="http://schemas.microsoft.com/office/word/2010/wordprocessingInk" xmlns:wne="http://schemas.microsoft.com/office/word/2006/wordml" xmlns:wps="http://schemas.microsoft.com/office/word/2010/wordprocessingShape" mc:Ignorable="w14 w15 w16se w16cid w16 w16cex w16sdtdh wp14">
   <w:footnote w:type="separator" w:id="-1">
     <w:p>
       <w:pPr>
@@ -2202,7 +1716,7 @@
 </file>
 
 <file path=word/header1.xml><?xml version="1.0" encoding="utf-8"?>
-<w:hdr xmlns:wpc="http://schemas.microsoft.com/office/word/2010/wordprocessingCanvas" xmlns:cx="http://schemas.microsoft.com/office/drawing/2014/chartex" xmlns:cx1="http://schemas.microsoft.com/office/drawing/2015/9/8/chartex" xmlns:cx2="http://schemas.microsoft.com/office/drawing/2015/10/21/chartex" xmlns:cx3="http://schemas.microsoft.com/office/drawing/2016/5/9/chartex" xmlns:cx4="http://schemas.microsoft.com/office/drawing/2016/5/10/chartex" xmlns:cx5="http://schemas.microsoft.com/office/drawing/2016/5/11/chartex" xmlns:cx6="http://schemas.microsoft.com/office/drawing/2016/5/12/chartex" xmlns:cx7="http://schemas.microsoft.com/office/drawing/2016/5/13/chartex" xmlns:cx8="http://schemas.microsoft.com/office/drawing/2016/5/14/chartex" xmlns:mc="http://schemas.openxmlformats.org/markup-compatibility/2006" xmlns:aink="http://schemas.microsoft.com/office/drawing/2016/ink" xmlns:am3d="http://schemas.microsoft.com/office/drawing/2017/model3d" xmlns:o="urn:schemas-microsoft-com:office:office" xmlns:r="http://schemas.openxmlformats.org/officeDocument/2006/relationships" xmlns:m="http://schemas.openxmlformats.org/officeDocument/2006/math" xmlns:v="urn:schemas-microsoft-com:vml" xmlns:wp14="http://schemas.microsoft.com/office/word/2010/wordprocessingDrawing" xmlns:wp="http://schemas.openxmlformats.org/drawingml/2006/wordprocessingDrawing" xmlns:w10="urn:schemas-microsoft-com:office:word" xmlns:w="http://schemas.openxmlformats.org/wordprocessingml/2006/main" xmlns:w14="http://schemas.microsoft.com/office/word/2010/wordml" xmlns:w15="http://schemas.microsoft.com/office/word/2012/wordml" xmlns:w16cex="http://schemas.microsoft.com/office/word/2018/wordml/cex" xmlns:w16cid="http://schemas.microsoft.com/office/word/2016/wordml/cid" xmlns:w16="http://schemas.microsoft.com/office/word/2018/wordml" xmlns:w16se="http://schemas.microsoft.com/office/word/2015/wordml/symex" xmlns:wpg="http://schemas.microsoft.com/office/word/2010/wordprocessingGroup" xmlns:wpi="http://schemas.microsoft.com/office/word/2010/wordprocessingInk" xmlns:wne="http://schemas.microsoft.com/office/word/2006/wordml" xmlns:wps="http://schemas.microsoft.com/office/word/2010/wordprocessingShape" mc:Ignorable="w14 w15 w16se w16cid w16 w16cex wp14">
+<w:hdr xmlns:wpc="http://schemas.microsoft.com/office/word/2010/wordprocessingCanvas" xmlns:cx="http://schemas.microsoft.com/office/drawing/2014/chartex" xmlns:cx1="http://schemas.microsoft.com/office/drawing/2015/9/8/chartex" xmlns:cx2="http://schemas.microsoft.com/office/drawing/2015/10/21/chartex" xmlns:cx3="http://schemas.microsoft.com/office/drawing/2016/5/9/chartex" xmlns:cx4="http://schemas.microsoft.com/office/drawing/2016/5/10/chartex" xmlns:cx5="http://schemas.microsoft.com/office/drawing/2016/5/11/chartex" xmlns:cx6="http://schemas.microsoft.com/office/drawing/2016/5/12/chartex" xmlns:cx7="http://schemas.microsoft.com/office/drawing/2016/5/13/chartex" xmlns:cx8="http://schemas.microsoft.com/office/drawing/2016/5/14/chartex" xmlns:mc="http://schemas.openxmlformats.org/markup-compatibility/2006" xmlns:aink="http://schemas.microsoft.com/office/drawing/2016/ink" xmlns:am3d="http://schemas.microsoft.com/office/drawing/2017/model3d" xmlns:o="urn:schemas-microsoft-com:office:office" xmlns:oel="http://schemas.microsoft.com/office/2019/extlst" xmlns:r="http://schemas.openxmlformats.org/officeDocument/2006/relationships" xmlns:m="http://schemas.openxmlformats.org/officeDocument/2006/math" xmlns:v="urn:schemas-microsoft-com:vml" xmlns:wp14="http://schemas.microsoft.com/office/word/2010/wordprocessingDrawing" xmlns:wp="http://schemas.openxmlformats.org/drawingml/2006/wordprocessingDrawing" xmlns:w10="urn:schemas-microsoft-com:office:word" xmlns:w="http://schemas.openxmlformats.org/wordprocessingml/2006/main" xmlns:w14="http://schemas.microsoft.com/office/word/2010/wordml" xmlns:w15="http://schemas.microsoft.com/office/word/2012/wordml" xmlns:w16cex="http://schemas.microsoft.com/office/word/2018/wordml/cex" xmlns:w16cid="http://schemas.microsoft.com/office/word/2016/wordml/cid" xmlns:w16="http://schemas.microsoft.com/office/word/2018/wordml" xmlns:w16sdtdh="http://schemas.microsoft.com/office/word/2020/wordml/sdtdatahash" xmlns:w16se="http://schemas.microsoft.com/office/word/2015/wordml/symex" xmlns:wpg="http://schemas.microsoft.com/office/word/2010/wordprocessingGroup" xmlns:wpi="http://schemas.microsoft.com/office/word/2010/wordprocessingInk" xmlns:wne="http://schemas.microsoft.com/office/word/2006/wordml" xmlns:wps="http://schemas.microsoft.com/office/word/2010/wordprocessingShape" mc:Ignorable="w14 w15 w16se w16cid w16 w16cex w16sdtdh wp14">
   <w:p>
     <w:r>
       <w:t xml:space="preserve">&lt;%= </w:t>
@@ -2225,7 +1739,7 @@
 </file>
 
 <file path=word/styles.xml><?xml version="1.0" encoding="utf-8"?>
-<w:styles xmlns:mc="http://schemas.openxmlformats.org/markup-compatibility/2006" xmlns:r="http://schemas.openxmlformats.org/officeDocument/2006/relationships" xmlns:w="http://schemas.openxmlformats.org/wordprocessingml/2006/main" xmlns:w14="http://schemas.microsoft.com/office/word/2010/wordml" xmlns:w15="http://schemas.microsoft.com/office/word/2012/wordml" xmlns:w16cex="http://schemas.microsoft.com/office/word/2018/wordml/cex" xmlns:w16cid="http://schemas.microsoft.com/office/word/2016/wordml/cid" xmlns:w16="http://schemas.microsoft.com/office/word/2018/wordml" xmlns:w16se="http://schemas.microsoft.com/office/word/2015/wordml/symex" mc:Ignorable="w14 w15 w16se w16cid w16 w16cex">
+<w:styles xmlns:mc="http://schemas.openxmlformats.org/markup-compatibility/2006" xmlns:r="http://schemas.openxmlformats.org/officeDocument/2006/relationships" xmlns:w="http://schemas.openxmlformats.org/wordprocessingml/2006/main" xmlns:w14="http://schemas.microsoft.com/office/word/2010/wordml" xmlns:w15="http://schemas.microsoft.com/office/word/2012/wordml" xmlns:w16cex="http://schemas.microsoft.com/office/word/2018/wordml/cex" xmlns:w16cid="http://schemas.microsoft.com/office/word/2016/wordml/cid" xmlns:w16="http://schemas.microsoft.com/office/word/2018/wordml" xmlns:w16sdtdh="http://schemas.microsoft.com/office/word/2020/wordml/sdtdatahash" xmlns:w16se="http://schemas.microsoft.com/office/word/2015/wordml/symex" mc:Ignorable="w14 w15 w16se w16cid w16 w16cex w16sdtdh">
   <w:docDefaults>
     <w:rPrDefault>
       <w:rPr>

</xml_diff>

<commit_message>
WADNR-2169 Remove Project Performance Measures from code and database tables updating reports documentation to remove performance measure references
</commit_message>
<xml_diff>
--- a/Source/ProjectFirma.Web/Content/documents/Reports-Example-Report.docx
+++ b/Source/ProjectFirma.Web/Content/documents/Reports-Example-Report.docx
@@ -1,6 +1,6 @@
 
 <file path=word/document.xml><?xml version="1.0" encoding="utf-8"?>
-<w:document xmlns:wpc="http://schemas.microsoft.com/office/word/2010/wordprocessingCanvas" xmlns:cx="http://schemas.microsoft.com/office/drawing/2014/chartex" xmlns:cx1="http://schemas.microsoft.com/office/drawing/2015/9/8/chartex" xmlns:cx2="http://schemas.microsoft.com/office/drawing/2015/10/21/chartex" xmlns:cx3="http://schemas.microsoft.com/office/drawing/2016/5/9/chartex" xmlns:cx4="http://schemas.microsoft.com/office/drawing/2016/5/10/chartex" xmlns:cx5="http://schemas.microsoft.com/office/drawing/2016/5/11/chartex" xmlns:cx6="http://schemas.microsoft.com/office/drawing/2016/5/12/chartex" xmlns:cx7="http://schemas.microsoft.com/office/drawing/2016/5/13/chartex" xmlns:cx8="http://schemas.microsoft.com/office/drawing/2016/5/14/chartex" xmlns:mc="http://schemas.openxmlformats.org/markup-compatibility/2006" xmlns:aink="http://schemas.microsoft.com/office/drawing/2016/ink" xmlns:am3d="http://schemas.microsoft.com/office/drawing/2017/model3d" xmlns:o="urn:schemas-microsoft-com:office:office" xmlns:oel="http://schemas.microsoft.com/office/2019/extlst" xmlns:r="http://schemas.openxmlformats.org/officeDocument/2006/relationships" xmlns:m="http://schemas.openxmlformats.org/officeDocument/2006/math" xmlns:v="urn:schemas-microsoft-com:vml" xmlns:wp14="http://schemas.microsoft.com/office/word/2010/wordprocessingDrawing" xmlns:wp="http://schemas.openxmlformats.org/drawingml/2006/wordprocessingDrawing" xmlns:w10="urn:schemas-microsoft-com:office:word" xmlns:w="http://schemas.openxmlformats.org/wordprocessingml/2006/main" xmlns:w14="http://schemas.microsoft.com/office/word/2010/wordml" xmlns:w15="http://schemas.microsoft.com/office/word/2012/wordml" xmlns:w16cex="http://schemas.microsoft.com/office/word/2018/wordml/cex" xmlns:w16cid="http://schemas.microsoft.com/office/word/2016/wordml/cid" xmlns:w16="http://schemas.microsoft.com/office/word/2018/wordml" xmlns:w16sdtdh="http://schemas.microsoft.com/office/word/2020/wordml/sdtdatahash" xmlns:w16se="http://schemas.microsoft.com/office/word/2015/wordml/symex" xmlns:wpg="http://schemas.microsoft.com/office/word/2010/wordprocessingGroup" xmlns:wpi="http://schemas.microsoft.com/office/word/2010/wordprocessingInk" xmlns:wne="http://schemas.microsoft.com/office/word/2006/wordml" xmlns:wps="http://schemas.microsoft.com/office/word/2010/wordprocessingShape" mc:Ignorable="w14 w15 w16se w16cid w16 w16cex w16sdtdh wp14">
+<w:document xmlns:wpc="http://schemas.microsoft.com/office/word/2010/wordprocessingCanvas" xmlns:cx="http://schemas.microsoft.com/office/drawing/2014/chartex" xmlns:cx1="http://schemas.microsoft.com/office/drawing/2015/9/8/chartex" xmlns:cx2="http://schemas.microsoft.com/office/drawing/2015/10/21/chartex" xmlns:cx3="http://schemas.microsoft.com/office/drawing/2016/5/9/chartex" xmlns:cx4="http://schemas.microsoft.com/office/drawing/2016/5/10/chartex" xmlns:cx5="http://schemas.microsoft.com/office/drawing/2016/5/11/chartex" xmlns:cx6="http://schemas.microsoft.com/office/drawing/2016/5/12/chartex" xmlns:cx7="http://schemas.microsoft.com/office/drawing/2016/5/13/chartex" xmlns:cx8="http://schemas.microsoft.com/office/drawing/2016/5/14/chartex" xmlns:mc="http://schemas.openxmlformats.org/markup-compatibility/2006" xmlns:aink="http://schemas.microsoft.com/office/drawing/2016/ink" xmlns:am3d="http://schemas.microsoft.com/office/drawing/2017/model3d" xmlns:o="urn:schemas-microsoft-com:office:office" xmlns:oel="http://schemas.microsoft.com/office/2019/extlst" xmlns:r="http://schemas.openxmlformats.org/officeDocument/2006/relationships" xmlns:m="http://schemas.openxmlformats.org/officeDocument/2006/math" xmlns:v="urn:schemas-microsoft-com:vml" xmlns:wp14="http://schemas.microsoft.com/office/word/2010/wordprocessingDrawing" xmlns:wp="http://schemas.openxmlformats.org/drawingml/2006/wordprocessingDrawing" xmlns:w10="urn:schemas-microsoft-com:office:word" xmlns:w="http://schemas.openxmlformats.org/wordprocessingml/2006/main" xmlns:w14="http://schemas.microsoft.com/office/word/2010/wordml" xmlns:w15="http://schemas.microsoft.com/office/word/2012/wordml" xmlns:w16cex="http://schemas.microsoft.com/office/word/2018/wordml/cex" xmlns:w16cid="http://schemas.microsoft.com/office/word/2016/wordml/cid" xmlns:w16="http://schemas.microsoft.com/office/word/2018/wordml" xmlns:w16du="http://schemas.microsoft.com/office/word/2023/wordml/word16du" xmlns:w16sdtdh="http://schemas.microsoft.com/office/word/2020/wordml/sdtdatahash" xmlns:w16sdtfl="http://schemas.microsoft.com/office/word/2024/wordml/sdtformatlock" xmlns:w16se="http://schemas.microsoft.com/office/word/2015/wordml/symex" xmlns:wpg="http://schemas.microsoft.com/office/word/2010/wordprocessingGroup" xmlns:wpi="http://schemas.microsoft.com/office/word/2010/wordprocessingInk" xmlns:wne="http://schemas.microsoft.com/office/word/2006/wordml" xmlns:wps="http://schemas.microsoft.com/office/word/2010/wordprocessingShape" mc:Ignorable="w14 w15 w16se w16cid w16 w16cex w16sdtdh w16sdtfl w16du wp14">
   <w:body>
     <w:p>
       <w:r>
@@ -39,7 +39,23 @@
     </w:p>
     <w:p>
       <w:r>
-        <w:t>&lt;% foreach(var project in projects) { %&gt;</w:t>
+        <w:t xml:space="preserve">&lt;% </w:t>
+      </w:r>
+      <w:proofErr w:type="gramStart"/>
+      <w:r>
+        <w:t>foreach(</w:t>
+      </w:r>
+      <w:proofErr w:type="gramEnd"/>
+      <w:r>
+        <w:t xml:space="preserve">var project in projects) </w:t>
+      </w:r>
+      <w:proofErr w:type="gramStart"/>
+      <w:r>
+        <w:t>{ %</w:t>
+      </w:r>
+      <w:proofErr w:type="gramEnd"/>
+      <w:r>
+        <w:t>&gt;</w:t>
       </w:r>
     </w:p>
     <w:p>
@@ -58,6 +74,7 @@
         <w:t xml:space="preserve">&lt;%= </w:t>
       </w:r>
       <w:proofErr w:type="spellStart"/>
+      <w:proofErr w:type="gramStart"/>
       <w:r>
         <w:rPr>
           <w:sz w:val="48"/>
@@ -66,6 +83,7 @@
         <w:t>project.ProjectName</w:t>
       </w:r>
       <w:proofErr w:type="spellEnd"/>
+      <w:proofErr w:type="gramEnd"/>
       <w:r>
         <w:rPr>
           <w:sz w:val="48"/>
@@ -87,17 +105,23 @@
         <w:t xml:space="preserve"> = </w:t>
       </w:r>
       <w:proofErr w:type="spellStart"/>
+      <w:proofErr w:type="gramStart"/>
       <w:r>
         <w:t>project.GetProjectKeyPhoto</w:t>
       </w:r>
       <w:proofErr w:type="spellEnd"/>
+      <w:proofErr w:type="gramEnd"/>
       <w:r>
         <w:t>(); %&gt;</w:t>
       </w:r>
     </w:p>
     <w:p>
       <w:r>
-        <w:t>&lt;% if(</w:t>
+        <w:t xml:space="preserve">&lt;% </w:t>
+      </w:r>
+      <w:proofErr w:type="gramStart"/>
+      <w:r>
+        <w:t>if(</w:t>
       </w:r>
       <w:proofErr w:type="spellStart"/>
       <w:r>
@@ -105,14 +129,31 @@
       </w:r>
       <w:proofErr w:type="spellEnd"/>
       <w:r>
-        <w:t xml:space="preserve"> != null) { %&gt;</w:t>
+        <w:t xml:space="preserve"> !</w:t>
+      </w:r>
+      <w:proofErr w:type="gramEnd"/>
+      <w:r>
+        <w:t xml:space="preserve">= null) </w:t>
+      </w:r>
+      <w:proofErr w:type="gramStart"/>
+      <w:r>
+        <w:t>{ %</w:t>
+      </w:r>
+      <w:proofErr w:type="gramEnd"/>
+      <w:r>
+        <w:t>&gt;</w:t>
       </w:r>
     </w:p>
     <w:p>
       <w:r>
-        <w:t>&lt;% Image(</w:t>
+        <w:t xml:space="preserve">&lt;% </w:t>
+      </w:r>
+      <w:proofErr w:type="gramStart"/>
+      <w:r>
+        <w:t>Image(</w:t>
       </w:r>
       <w:proofErr w:type="spellStart"/>
+      <w:proofErr w:type="gramEnd"/>
       <w:r>
         <w:t>keyPhoto.Image</w:t>
       </w:r>
@@ -122,8 +163,13 @@
       </w:r>
     </w:p>
     <w:p>
-      <w:r>
-        <w:t>&lt;% } %&gt;</w:t>
+      <w:proofErr w:type="gramStart"/>
+      <w:r>
+        <w:t>&lt;% }</w:t>
+      </w:r>
+      <w:proofErr w:type="gramEnd"/>
+      <w:r>
+        <w:t xml:space="preserve"> %&gt;</w:t>
       </w:r>
     </w:p>
     <w:p>
@@ -149,10 +195,12 @@
         <w:t xml:space="preserve">&lt;%= </w:t>
       </w:r>
       <w:proofErr w:type="spellStart"/>
+      <w:proofErr w:type="gramStart"/>
       <w:r>
         <w:t>project.ProjectDescription</w:t>
       </w:r>
       <w:proofErr w:type="spellEnd"/>
+      <w:proofErr w:type="gramEnd"/>
       <w:r>
         <w:t xml:space="preserve"> %&gt;</w:t>
       </w:r>
@@ -175,10 +223,12 @@
         <w:t xml:space="preserve">&lt;% var organizations = </w:t>
       </w:r>
       <w:proofErr w:type="spellStart"/>
+      <w:proofErr w:type="gramStart"/>
       <w:r>
         <w:t>project.GetProjectOrganizations</w:t>
       </w:r>
       <w:proofErr w:type="spellEnd"/>
+      <w:proofErr w:type="gramEnd"/>
       <w:r>
         <w:t>()</w:t>
       </w:r>
@@ -191,7 +241,15 @@
     </w:p>
     <w:p>
       <w:r>
-        <w:t>&lt;% foreach(var organization in organizations) {! %&gt;</w:t>
+        <w:t xml:space="preserve">&lt;% </w:t>
+      </w:r>
+      <w:proofErr w:type="gramStart"/>
+      <w:r>
+        <w:t>foreach(</w:t>
+      </w:r>
+      <w:proofErr w:type="gramEnd"/>
+      <w:r>
+        <w:t>var organization in organizations) {! %&gt;</w:t>
       </w:r>
     </w:p>
     <w:p>
@@ -282,10 +340,12 @@
               <w:t xml:space="preserve">&lt;%= </w:t>
             </w:r>
             <w:proofErr w:type="spellStart"/>
+            <w:proofErr w:type="gramStart"/>
             <w:r>
               <w:t>organization.OrganizationRelationshipType</w:t>
             </w:r>
             <w:proofErr w:type="spellEnd"/>
+            <w:proofErr w:type="gramEnd"/>
             <w:r>
               <w:t xml:space="preserve"> %&gt;</w:t>
             </w:r>
@@ -303,10 +363,12 @@
               <w:t xml:space="preserve">&lt;%= </w:t>
             </w:r>
             <w:proofErr w:type="spellStart"/>
+            <w:proofErr w:type="gramStart"/>
             <w:r>
               <w:t>organization.OrganizationName</w:t>
             </w:r>
             <w:proofErr w:type="spellEnd"/>
+            <w:proofErr w:type="gramEnd"/>
             <w:r>
               <w:t xml:space="preserve"> %&gt;</w:t>
             </w:r>
@@ -324,10 +386,12 @@
               <w:t xml:space="preserve">&lt;%= </w:t>
             </w:r>
             <w:proofErr w:type="spellStart"/>
+            <w:proofErr w:type="gramStart"/>
             <w:r>
               <w:t>organization.OrganizationShortName</w:t>
             </w:r>
             <w:proofErr w:type="spellEnd"/>
+            <w:proofErr w:type="gramEnd"/>
             <w:r>
               <w:t xml:space="preserve"> %&gt;</w:t>
             </w:r>
@@ -345,10 +409,12 @@
               <w:t xml:space="preserve">&lt;%= </w:t>
             </w:r>
             <w:proofErr w:type="spellStart"/>
+            <w:proofErr w:type="gramStart"/>
             <w:r>
               <w:t>organization.OrganizationTypeName</w:t>
             </w:r>
             <w:proofErr w:type="spellEnd"/>
+            <w:proofErr w:type="gramEnd"/>
             <w:r>
               <w:t xml:space="preserve"> %&gt;</w:t>
             </w:r>
@@ -356,12 +422,17 @@
               <w:t xml:space="preserve">&lt;% </w:t>
             </w:r>
             <w:proofErr w:type="spellStart"/>
+            <w:proofErr w:type="gramStart"/>
             <w:r>
               <w:t>AppendRow</w:t>
             </w:r>
             <w:proofErr w:type="spellEnd"/>
             <w:r>
-              <w:t>(); %&gt;</w:t>
+              <w:t>(</w:t>
+            </w:r>
+            <w:proofErr w:type="gramEnd"/>
+            <w:r>
+              <w:t>); %&gt;</w:t>
             </w:r>
           </w:p>
         </w:tc>
@@ -369,8 +440,13 @@
     </w:tbl>
     <w:p/>
     <w:p>
-      <w:r>
-        <w:t>&lt;% } %&gt;</w:t>
+      <w:proofErr w:type="gramStart"/>
+      <w:r>
+        <w:t>&lt;% }</w:t>
+      </w:r>
+      <w:proofErr w:type="gramEnd"/>
+      <w:r>
+        <w:t xml:space="preserve"> %&gt;</w:t>
       </w:r>
     </w:p>
     <w:p/>
@@ -456,10 +532,12 @@
               <w:t xml:space="preserve">&lt;%= </w:t>
             </w:r>
             <w:proofErr w:type="spellStart"/>
+            <w:proofErr w:type="gramStart"/>
             <w:r>
               <w:t>project.ProjectUrl</w:t>
             </w:r>
             <w:proofErr w:type="spellEnd"/>
+            <w:proofErr w:type="gramEnd"/>
             <w:r>
               <w:t xml:space="preserve"> %&gt;</w:t>
             </w:r>
@@ -496,6 +574,7 @@
               <w:t xml:space="preserve">&lt;%= </w:t>
             </w:r>
             <w:proofErr w:type="spellStart"/>
+            <w:proofErr w:type="gramStart"/>
             <w:r>
               <w:t>project.</w:t>
             </w:r>
@@ -503,6 +582,7 @@
               <w:t>ProjectStage</w:t>
             </w:r>
             <w:proofErr w:type="spellEnd"/>
+            <w:proofErr w:type="gramEnd"/>
             <w:r>
               <w:t xml:space="preserve"> %&gt;</w:t>
             </w:r>
@@ -520,31 +600,25 @@
           </w:tcPr>
           <w:p>
             <w:r>
-              <w:t>Number</w:t>
+              <w:t>Planning</w:t>
             </w:r>
             <w:r>
               <w:t xml:space="preserve"> </w:t>
             </w:r>
             <w:r>
-              <w:t>Of</w:t>
+              <w:t>Design</w:t>
             </w:r>
             <w:r>
               <w:t xml:space="preserve"> </w:t>
             </w:r>
             <w:r>
-              <w:t>Reported</w:t>
+              <w:t>Start</w:t>
             </w:r>
             <w:r>
               <w:t xml:space="preserve"> </w:t>
             </w:r>
             <w:r>
-              <w:t>Performance</w:t>
-            </w:r>
-            <w:r>
-              <w:t xml:space="preserve"> </w:t>
-            </w:r>
-            <w:r>
-              <w:t>Measures</w:t>
+              <w:t>Year</w:t>
             </w:r>
           </w:p>
         </w:tc>
@@ -560,13 +634,12 @@
               <w:t xml:space="preserve">&lt;%= </w:t>
             </w:r>
             <w:proofErr w:type="spellStart"/>
-            <w:r>
-              <w:t>project.</w:t>
-            </w:r>
-            <w:r>
-              <w:t>NumberOfReportedPerformanceMeasures</w:t>
+            <w:proofErr w:type="gramStart"/>
+            <w:r>
+              <w:t>project.PlanningDesignStartYear</w:t>
             </w:r>
             <w:proofErr w:type="spellEnd"/>
+            <w:proofErr w:type="gramEnd"/>
             <w:r>
               <w:t xml:space="preserve"> %&gt;</w:t>
             </w:r>
@@ -581,13 +654,7 @@
           </w:tcPr>
           <w:p>
             <w:r>
-              <w:t>Planning</w:t>
-            </w:r>
-            <w:r>
-              <w:t xml:space="preserve"> </w:t>
-            </w:r>
-            <w:r>
-              <w:t>Design</w:t>
+              <w:t>Implementation</w:t>
             </w:r>
             <w:r>
               <w:t xml:space="preserve"> </w:t>
@@ -615,10 +682,12 @@
               <w:t xml:space="preserve">&lt;%= </w:t>
             </w:r>
             <w:proofErr w:type="spellStart"/>
-            <w:r>
-              <w:t>project.PlanningDesignStartYear</w:t>
+            <w:proofErr w:type="gramStart"/>
+            <w:r>
+              <w:t>project.ImplementationStartYear</w:t>
             </w:r>
             <w:proofErr w:type="spellEnd"/>
+            <w:proofErr w:type="gramEnd"/>
             <w:r>
               <w:t xml:space="preserve"> %&gt;</w:t>
             </w:r>
@@ -636,13 +705,7 @@
           </w:tcPr>
           <w:p>
             <w:r>
-              <w:t>Implementation</w:t>
-            </w:r>
-            <w:r>
-              <w:t xml:space="preserve"> </w:t>
-            </w:r>
-            <w:r>
-              <w:t>Start</w:t>
+              <w:t>Completion</w:t>
             </w:r>
             <w:r>
               <w:t xml:space="preserve"> </w:t>
@@ -664,10 +727,12 @@
               <w:t xml:space="preserve">&lt;%= </w:t>
             </w:r>
             <w:proofErr w:type="spellStart"/>
-            <w:r>
-              <w:t>project.ImplementationStartYear</w:t>
+            <w:proofErr w:type="gramStart"/>
+            <w:r>
+              <w:t>project.CompletionYear</w:t>
             </w:r>
             <w:proofErr w:type="spellEnd"/>
+            <w:proofErr w:type="gramEnd"/>
             <w:r>
               <w:t xml:space="preserve"> %&gt;</w:t>
             </w:r>
@@ -682,13 +747,19 @@
           </w:tcPr>
           <w:p>
             <w:r>
-              <w:t>Completion</w:t>
+              <w:t>Primary</w:t>
             </w:r>
             <w:r>
               <w:t xml:space="preserve"> </w:t>
             </w:r>
             <w:r>
-              <w:t>Year</w:t>
+              <w:t>Taxonomy</w:t>
+            </w:r>
+            <w:r>
+              <w:t xml:space="preserve"> </w:t>
+            </w:r>
+            <w:r>
+              <w:t>Leaf</w:t>
             </w:r>
           </w:p>
         </w:tc>
@@ -704,10 +775,12 @@
               <w:t xml:space="preserve">&lt;%= </w:t>
             </w:r>
             <w:proofErr w:type="spellStart"/>
-            <w:r>
-              <w:t>project.CompletionYear</w:t>
+            <w:proofErr w:type="gramStart"/>
+            <w:r>
+              <w:t>project.PrimaryTaxonomyLeaf</w:t>
             </w:r>
             <w:proofErr w:type="spellEnd"/>
+            <w:proofErr w:type="gramEnd"/>
             <w:r>
               <w:t xml:space="preserve"> %&gt;</w:t>
             </w:r>
@@ -725,19 +798,25 @@
           </w:tcPr>
           <w:p>
             <w:r>
-              <w:t>Primary</w:t>
+              <w:t>Number</w:t>
             </w:r>
             <w:r>
               <w:t xml:space="preserve"> </w:t>
             </w:r>
             <w:r>
-              <w:t>Taxonomy</w:t>
+              <w:t>Of</w:t>
             </w:r>
             <w:r>
               <w:t xml:space="preserve"> </w:t>
             </w:r>
             <w:r>
-              <w:t>Leaf</w:t>
+              <w:t>Reported</w:t>
+            </w:r>
+            <w:r>
+              <w:t xml:space="preserve"> </w:t>
+            </w:r>
+            <w:r>
+              <w:t>Expenditures</w:t>
             </w:r>
           </w:p>
         </w:tc>
@@ -753,10 +832,12 @@
               <w:t xml:space="preserve">&lt;%= </w:t>
             </w:r>
             <w:proofErr w:type="spellStart"/>
-            <w:r>
-              <w:t>project.PrimaryTaxonomyLeaf</w:t>
+            <w:proofErr w:type="gramStart"/>
+            <w:r>
+              <w:t>project.NumberOfReportedExpenditures</w:t>
             </w:r>
             <w:proofErr w:type="spellEnd"/>
+            <w:proofErr w:type="gramEnd"/>
             <w:r>
               <w:t xml:space="preserve"> %&gt;</w:t>
             </w:r>
@@ -771,26 +852,13 @@
           </w:tcPr>
           <w:p>
             <w:r>
-              <w:lastRenderedPageBreak/>
-              <w:t>Number</w:t>
+              <w:t>Funding</w:t>
             </w:r>
             <w:r>
               <w:t xml:space="preserve"> </w:t>
             </w:r>
             <w:r>
-              <w:t>Of</w:t>
-            </w:r>
-            <w:r>
-              <w:t xml:space="preserve"> </w:t>
-            </w:r>
-            <w:r>
-              <w:t>Reported</w:t>
-            </w:r>
-            <w:r>
-              <w:t xml:space="preserve"> </w:t>
-            </w:r>
-            <w:r>
-              <w:t>Expenditures</w:t>
+              <w:t>Type</w:t>
             </w:r>
           </w:p>
         </w:tc>
@@ -806,10 +874,12 @@
               <w:t xml:space="preserve">&lt;%= </w:t>
             </w:r>
             <w:proofErr w:type="spellStart"/>
-            <w:r>
-              <w:t>project.NumberOfReportedExpenditures</w:t>
+            <w:proofErr w:type="gramStart"/>
+            <w:r>
+              <w:t>project.FundingType</w:t>
             </w:r>
             <w:proofErr w:type="spellEnd"/>
+            <w:proofErr w:type="gramEnd"/>
             <w:r>
               <w:t xml:space="preserve"> %&gt;</w:t>
             </w:r>
@@ -827,13 +897,20 @@
           </w:tcPr>
           <w:p>
             <w:r>
-              <w:t>Funding</w:t>
+              <w:lastRenderedPageBreak/>
+              <w:t>Estimated</w:t>
             </w:r>
             <w:r>
               <w:t xml:space="preserve"> </w:t>
             </w:r>
             <w:r>
-              <w:t>Type</w:t>
+              <w:t>Total</w:t>
+            </w:r>
+            <w:r>
+              <w:t xml:space="preserve"> </w:t>
+            </w:r>
+            <w:r>
+              <w:t>Cost</w:t>
             </w:r>
           </w:p>
         </w:tc>
@@ -849,10 +926,12 @@
               <w:t xml:space="preserve">&lt;%= </w:t>
             </w:r>
             <w:proofErr w:type="spellStart"/>
-            <w:r>
-              <w:t>project.FundingType</w:t>
+            <w:proofErr w:type="gramStart"/>
+            <w:r>
+              <w:t>project.EstimatedTotalCost</w:t>
             </w:r>
             <w:proofErr w:type="spellEnd"/>
+            <w:proofErr w:type="gramEnd"/>
             <w:r>
               <w:t xml:space="preserve"> %&gt;</w:t>
             </w:r>
@@ -867,19 +946,7 @@
           </w:tcPr>
           <w:p>
             <w:r>
-              <w:t>Estimated</w:t>
-            </w:r>
-            <w:r>
-              <w:t xml:space="preserve"> </w:t>
-            </w:r>
-            <w:r>
-              <w:t>Total</w:t>
-            </w:r>
-            <w:r>
-              <w:t xml:space="preserve"> </w:t>
-            </w:r>
-            <w:r>
-              <w:t>Cost</w:t>
+              <w:t>Project ID</w:t>
             </w:r>
           </w:p>
         </w:tc>
@@ -895,10 +962,12 @@
               <w:t xml:space="preserve">&lt;%= </w:t>
             </w:r>
             <w:proofErr w:type="spellStart"/>
-            <w:r>
-              <w:t>project.EstimatedTotalCost</w:t>
+            <w:proofErr w:type="gramStart"/>
+            <w:r>
+              <w:t>project.ProjectID</w:t>
             </w:r>
             <w:proofErr w:type="spellEnd"/>
+            <w:proofErr w:type="gramEnd"/>
             <w:r>
               <w:t xml:space="preserve"> %&gt;</w:t>
             </w:r>
@@ -916,7 +985,7 @@
           </w:tcPr>
           <w:p>
             <w:r>
-              <w:t>Project ID</w:t>
+              <w:t>Project Last Updated</w:t>
             </w:r>
           </w:p>
         </w:tc>
@@ -932,360 +1001,14 @@
               <w:t xml:space="preserve">&lt;%= </w:t>
             </w:r>
             <w:proofErr w:type="spellStart"/>
-            <w:r>
-              <w:t>project.ProjectID</w:t>
+            <w:proofErr w:type="gramStart"/>
+            <w:r>
+              <w:t>project.ProjectLastUpdated</w:t>
             </w:r>
             <w:proofErr w:type="spellEnd"/>
+            <w:proofErr w:type="gramEnd"/>
             <w:r>
               <w:t xml:space="preserve"> %&gt;</w:t>
-            </w:r>
-          </w:p>
-        </w:tc>
-      </w:tr>
-      <w:tr>
-        <w:tc>
-          <w:tcPr>
-            <w:cnfStyle w:val="001000000000" w:firstRow="0" w:lastRow="0" w:firstColumn="1" w:lastColumn="0" w:oddVBand="0" w:evenVBand="0" w:oddHBand="0" w:evenHBand="0" w:firstRowFirstColumn="0" w:firstRowLastColumn="0" w:lastRowFirstColumn="0" w:lastRowLastColumn="0"/>
-            <w:tcW w:w="4621" w:type="dxa"/>
-          </w:tcPr>
-          <w:p>
-            <w:r>
-              <w:t>Project Last Updated</w:t>
-            </w:r>
-          </w:p>
-        </w:tc>
-        <w:tc>
-          <w:tcPr>
-            <w:tcW w:w="4729" w:type="dxa"/>
-          </w:tcPr>
-          <w:p>
-            <w:pPr>
-              <w:cnfStyle w:val="000000000000" w:firstRow="0" w:lastRow="0" w:firstColumn="0" w:lastColumn="0" w:oddVBand="0" w:evenVBand="0" w:oddHBand="0" w:evenHBand="0" w:firstRowFirstColumn="0" w:firstRowLastColumn="0" w:lastRowFirstColumn="0" w:lastRowLastColumn="0"/>
-            </w:pPr>
-            <w:r>
-              <w:t xml:space="preserve">&lt;%= </w:t>
-            </w:r>
-            <w:proofErr w:type="spellStart"/>
-            <w:r>
-              <w:t>project.ProjectLastUpdated</w:t>
-            </w:r>
-            <w:proofErr w:type="spellEnd"/>
-            <w:r>
-              <w:t xml:space="preserve"> %&gt;</w:t>
-            </w:r>
-          </w:p>
-        </w:tc>
-      </w:tr>
-    </w:tbl>
-    <w:p/>
-    <w:p/>
-    <w:p>
-      <w:r>
-        <w:t xml:space="preserve">&lt;% var </w:t>
-      </w:r>
-      <w:proofErr w:type="spellStart"/>
-      <w:r>
-        <w:t>expectedPerformanceMeasures</w:t>
-      </w:r>
-      <w:proofErr w:type="spellEnd"/>
-      <w:r>
-        <w:t xml:space="preserve"> = </w:t>
-      </w:r>
-      <w:proofErr w:type="spellStart"/>
-      <w:r>
-        <w:t>project.</w:t>
-      </w:r>
-      <w:r>
-        <w:t>GetProjectExpectedPerformanceMeasures</w:t>
-      </w:r>
-      <w:proofErr w:type="spellEnd"/>
-      <w:r>
-        <w:t>()</w:t>
-      </w:r>
-      <w:r>
-        <w:t>; %&gt;</w:t>
-      </w:r>
-    </w:p>
-    <w:p>
-      <w:r>
-        <w:t>&lt;% if(</w:t>
-      </w:r>
-      <w:proofErr w:type="spellStart"/>
-      <w:r>
-        <w:t>expectedPerformanceMeasures</w:t>
-      </w:r>
-      <w:r>
-        <w:t>.Any</w:t>
-      </w:r>
-      <w:proofErr w:type="spellEnd"/>
-      <w:r>
-        <w:t>()) { %&gt;</w:t>
-      </w:r>
-    </w:p>
-    <w:p>
-      <w:pPr>
-        <w:pStyle w:val="Heading2"/>
-      </w:pPr>
-      <w:r>
-        <w:t>Expected</w:t>
-      </w:r>
-      <w:r>
-        <w:t xml:space="preserve"> Performance Measure Values</w:t>
-      </w:r>
-    </w:p>
-    <w:p>
-      <w:r>
-        <w:t xml:space="preserve">&lt;% foreach(var </w:t>
-      </w:r>
-      <w:proofErr w:type="spellStart"/>
-      <w:r>
-        <w:t>epm</w:t>
-      </w:r>
-      <w:proofErr w:type="spellEnd"/>
-      <w:r>
-        <w:t xml:space="preserve"> in </w:t>
-      </w:r>
-      <w:proofErr w:type="spellStart"/>
-      <w:r>
-        <w:t>expectedPerformanceMeasures</w:t>
-      </w:r>
-      <w:proofErr w:type="spellEnd"/>
-      <w:r>
-        <w:t>)  {! %&gt;</w:t>
-      </w:r>
-    </w:p>
-    <w:tbl>
-      <w:tblPr>
-        <w:tblStyle w:val="ListTable4-Accent1"/>
-        <w:tblW w:w="7880" w:type="dxa"/>
-        <w:tblLook w:val="04A0" w:firstRow="1" w:lastRow="0" w:firstColumn="1" w:lastColumn="0" w:noHBand="0" w:noVBand="1"/>
-      </w:tblPr>
-      <w:tblGrid>
-        <w:gridCol w:w="2064"/>
-        <w:gridCol w:w="2840"/>
-        <w:gridCol w:w="3291"/>
-        <w:gridCol w:w="1155"/>
-      </w:tblGrid>
-      <w:tr>
-        <w:trPr>
-          <w:cnfStyle w:val="100000000000" w:firstRow="1" w:lastRow="0" w:firstColumn="0" w:lastColumn="0" w:oddVBand="0" w:evenVBand="0" w:oddHBand="0" w:evenHBand="0" w:firstRowFirstColumn="0" w:firstRowLastColumn="0" w:lastRowFirstColumn="0" w:lastRowLastColumn="0"/>
-          <w:trHeight w:val="649"/>
-        </w:trPr>
-        <w:tc>
-          <w:tcPr>
-            <w:cnfStyle w:val="001000000000" w:firstRow="0" w:lastRow="0" w:firstColumn="1" w:lastColumn="0" w:oddVBand="0" w:evenVBand="0" w:oddHBand="0" w:evenHBand="0" w:firstRowFirstColumn="0" w:firstRowLastColumn="0" w:lastRowFirstColumn="0" w:lastRowLastColumn="0"/>
-            <w:tcW w:w="0" w:type="auto"/>
-          </w:tcPr>
-          <w:p>
-            <w:r>
-              <w:t>Performance Measure</w:t>
-            </w:r>
-          </w:p>
-        </w:tc>
-        <w:tc>
-          <w:tcPr>
-            <w:tcW w:w="0" w:type="auto"/>
-          </w:tcPr>
-          <w:p>
-            <w:pPr>
-              <w:cnfStyle w:val="100000000000" w:firstRow="1" w:lastRow="0" w:firstColumn="0" w:lastColumn="0" w:oddVBand="0" w:evenVBand="0" w:oddHBand="0" w:evenHBand="0" w:firstRowFirstColumn="0" w:firstRowLastColumn="0" w:lastRowFirstColumn="0" w:lastRowLastColumn="0"/>
-            </w:pPr>
-            <w:r>
-              <w:t>Subcategory</w:t>
-            </w:r>
-          </w:p>
-        </w:tc>
-        <w:tc>
-          <w:tcPr>
-            <w:tcW w:w="0" w:type="auto"/>
-          </w:tcPr>
-          <w:p>
-            <w:pPr>
-              <w:cnfStyle w:val="100000000000" w:firstRow="1" w:lastRow="0" w:firstColumn="0" w:lastColumn="0" w:oddVBand="0" w:evenVBand="0" w:oddHBand="0" w:evenHBand="0" w:firstRowFirstColumn="0" w:firstRowLastColumn="0" w:lastRowFirstColumn="0" w:lastRowLastColumn="0"/>
-            </w:pPr>
-            <w:r>
-              <w:t>Subcategory Option</w:t>
-            </w:r>
-          </w:p>
-        </w:tc>
-        <w:tc>
-          <w:tcPr>
-            <w:tcW w:w="973" w:type="dxa"/>
-          </w:tcPr>
-          <w:p>
-            <w:pPr>
-              <w:cnfStyle w:val="100000000000" w:firstRow="1" w:lastRow="0" w:firstColumn="0" w:lastColumn="0" w:oddVBand="0" w:evenVBand="0" w:oddHBand="0" w:evenHBand="0" w:firstRowFirstColumn="0" w:firstRowLastColumn="0" w:lastRowFirstColumn="0" w:lastRowLastColumn="0"/>
-            </w:pPr>
-            <w:r>
-              <w:t>Expected Value</w:t>
-            </w:r>
-          </w:p>
-        </w:tc>
-      </w:tr>
-      <w:tr>
-        <w:trPr>
-          <w:cnfStyle w:val="000000100000" w:firstRow="0" w:lastRow="0" w:firstColumn="0" w:lastColumn="0" w:oddVBand="0" w:evenVBand="0" w:oddHBand="1" w:evenHBand="0" w:firstRowFirstColumn="0" w:firstRowLastColumn="0" w:lastRowFirstColumn="0" w:lastRowLastColumn="0"/>
-          <w:trHeight w:val="310"/>
-        </w:trPr>
-        <w:tc>
-          <w:tcPr>
-            <w:cnfStyle w:val="001000000000" w:firstRow="0" w:lastRow="0" w:firstColumn="1" w:lastColumn="0" w:oddVBand="0" w:evenVBand="0" w:oddHBand="0" w:evenHBand="0" w:firstRowFirstColumn="0" w:firstRowLastColumn="0" w:lastRowFirstColumn="0" w:lastRowLastColumn="0"/>
-            <w:tcW w:w="0" w:type="auto"/>
-          </w:tcPr>
-          <w:p>
-            <w:r>
-              <w:t xml:space="preserve">&lt;%= </w:t>
-            </w:r>
-            <w:proofErr w:type="spellStart"/>
-            <w:r>
-              <w:t>epm</w:t>
-            </w:r>
-            <w:proofErr w:type="spellEnd"/>
-            <w:r>
-              <w:t xml:space="preserve">. </w:t>
-            </w:r>
-            <w:proofErr w:type="spellStart"/>
-            <w:r>
-              <w:t>PerformanceMeasureName</w:t>
-            </w:r>
-            <w:proofErr w:type="spellEnd"/>
-            <w:r>
-              <w:t xml:space="preserve"> %&gt; </w:t>
-            </w:r>
-          </w:p>
-        </w:tc>
-        <w:tc>
-          <w:tcPr>
-            <w:tcW w:w="0" w:type="auto"/>
-          </w:tcPr>
-          <w:p>
-            <w:pPr>
-              <w:cnfStyle w:val="000000100000" w:firstRow="0" w:lastRow="0" w:firstColumn="0" w:lastColumn="0" w:oddVBand="0" w:evenVBand="0" w:oddHBand="1" w:evenHBand="0" w:firstRowFirstColumn="0" w:firstRowLastColumn="0" w:lastRowFirstColumn="0" w:lastRowLastColumn="0"/>
-            </w:pPr>
-            <w:r>
-              <w:t xml:space="preserve">&lt;%= </w:t>
-            </w:r>
-            <w:proofErr w:type="spellStart"/>
-            <w:r>
-              <w:t>epm</w:t>
-            </w:r>
-            <w:proofErr w:type="spellEnd"/>
-            <w:r>
-              <w:t xml:space="preserve">. </w:t>
-            </w:r>
-            <w:proofErr w:type="spellStart"/>
-            <w:r>
-              <w:t>PerformanceMeasureSubcategoryName</w:t>
-            </w:r>
-            <w:proofErr w:type="spellEnd"/>
-            <w:r>
-              <w:t xml:space="preserve"> %&gt;</w:t>
-            </w:r>
-          </w:p>
-        </w:tc>
-        <w:tc>
-          <w:tcPr>
-            <w:tcW w:w="0" w:type="auto"/>
-          </w:tcPr>
-          <w:p>
-            <w:pPr>
-              <w:cnfStyle w:val="000000100000" w:firstRow="0" w:lastRow="0" w:firstColumn="0" w:lastColumn="0" w:oddVBand="0" w:evenVBand="0" w:oddHBand="1" w:evenHBand="0" w:firstRowFirstColumn="0" w:firstRowLastColumn="0" w:lastRowFirstColumn="0" w:lastRowLastColumn="0"/>
-            </w:pPr>
-            <w:r>
-              <w:t xml:space="preserve">&lt;%= </w:t>
-            </w:r>
-            <w:proofErr w:type="spellStart"/>
-            <w:r>
-              <w:t>epm</w:t>
-            </w:r>
-            <w:proofErr w:type="spellEnd"/>
-            <w:r>
-              <w:t xml:space="preserve">. </w:t>
-            </w:r>
-            <w:proofErr w:type="spellStart"/>
-            <w:r>
-              <w:t>PerformanceMeasureSubcategoryOptionName</w:t>
-            </w:r>
-            <w:proofErr w:type="spellEnd"/>
-            <w:r>
-              <w:t xml:space="preserve"> %&gt;</w:t>
-            </w:r>
-          </w:p>
-          <w:p>
-            <w:pPr>
-              <w:cnfStyle w:val="000000100000" w:firstRow="0" w:lastRow="0" w:firstColumn="0" w:lastColumn="0" w:oddVBand="0" w:evenVBand="0" w:oddHBand="1" w:evenHBand="0" w:firstRowFirstColumn="0" w:firstRowLastColumn="0" w:lastRowFirstColumn="0" w:lastRowLastColumn="0"/>
-            </w:pPr>
-          </w:p>
-        </w:tc>
-        <w:tc>
-          <w:tcPr>
-            <w:tcW w:w="973" w:type="dxa"/>
-          </w:tcPr>
-          <w:p>
-            <w:pPr>
-              <w:cnfStyle w:val="000000100000" w:firstRow="0" w:lastRow="0" w:firstColumn="0" w:lastColumn="0" w:oddVBand="0" w:evenVBand="0" w:oddHBand="1" w:evenHBand="0" w:firstRowFirstColumn="0" w:firstRowLastColumn="0" w:lastRowFirstColumn="0" w:lastRowLastColumn="0"/>
-            </w:pPr>
-            <w:r>
-              <w:t xml:space="preserve">&lt;%= </w:t>
-            </w:r>
-            <w:proofErr w:type="spellStart"/>
-            <w:r>
-              <w:t>epm</w:t>
-            </w:r>
-            <w:r>
-              <w:t>.Value</w:t>
-            </w:r>
-            <w:proofErr w:type="spellEnd"/>
-            <w:r>
-              <w:t xml:space="preserve"> %&gt; </w:t>
-            </w:r>
-            <w:r>
-              <w:rPr>
-                <w:sz w:val="16"/>
-                <w:szCs w:val="16"/>
-              </w:rPr>
-              <w:t xml:space="preserve">(&lt;%= </w:t>
-            </w:r>
-            <w:proofErr w:type="spellStart"/>
-            <w:r>
-              <w:rPr>
-                <w:sz w:val="16"/>
-                <w:szCs w:val="16"/>
-              </w:rPr>
-              <w:t>epm</w:t>
-            </w:r>
-            <w:r>
-              <w:rPr>
-                <w:sz w:val="16"/>
-                <w:szCs w:val="16"/>
-              </w:rPr>
-              <w:t>.UnitType</w:t>
-            </w:r>
-            <w:proofErr w:type="spellEnd"/>
-            <w:r>
-              <w:rPr>
-                <w:sz w:val="16"/>
-                <w:szCs w:val="16"/>
-              </w:rPr>
-              <w:t xml:space="preserve"> %&gt;)</w:t>
-            </w:r>
-            <w:r>
-              <w:rPr>
-                <w:sz w:val="16"/>
-                <w:szCs w:val="16"/>
-              </w:rPr>
-              <w:t xml:space="preserve"> </w:t>
-            </w:r>
-            <w:r>
-              <w:t xml:space="preserve">&lt;% </w:t>
-            </w:r>
-            <w:proofErr w:type="spellStart"/>
-            <w:r>
-              <w:t>AppendRow</w:t>
-            </w:r>
-            <w:proofErr w:type="spellEnd"/>
-            <w:r>
-              <w:t>(); %&gt;</w:t>
             </w:r>
           </w:p>
         </w:tc>
@@ -1293,345 +1016,16 @@
     </w:tbl>
     <w:p/>
     <w:p>
-      <w:r>
-        <w:t>&lt;% } %&gt;</w:t>
-      </w:r>
-    </w:p>
-    <w:p>
-      <w:r>
-        <w:t>&lt;% } %&gt;</w:t>
+      <w:proofErr w:type="gramStart"/>
+      <w:r>
+        <w:t>&lt;% }</w:t>
+      </w:r>
+      <w:proofErr w:type="gramEnd"/>
+      <w:r>
+        <w:t xml:space="preserve"> %&gt;</w:t>
       </w:r>
     </w:p>
     <w:p/>
-    <w:p/>
-    <w:p/>
-    <w:p/>
-    <w:p/>
-    <w:p/>
-    <w:p>
-      <w:r>
-        <w:t xml:space="preserve">&lt;% var </w:t>
-      </w:r>
-      <w:proofErr w:type="spellStart"/>
-      <w:r>
-        <w:t>reportedPerformanceMeasures</w:t>
-      </w:r>
-      <w:proofErr w:type="spellEnd"/>
-      <w:r>
-        <w:t xml:space="preserve"> = </w:t>
-      </w:r>
-      <w:proofErr w:type="spellStart"/>
-      <w:r>
-        <w:t>project.GetProject</w:t>
-      </w:r>
-      <w:r>
-        <w:t>ReportedPerformanceMeasures</w:t>
-      </w:r>
-      <w:proofErr w:type="spellEnd"/>
-      <w:r>
-        <w:t>(); %&gt;</w:t>
-      </w:r>
-    </w:p>
-    <w:p>
-      <w:r>
-        <w:t>&lt;% if(</w:t>
-      </w:r>
-      <w:proofErr w:type="spellStart"/>
-      <w:r>
-        <w:t>reportedPerformanceMeasures.Any</w:t>
-      </w:r>
-      <w:proofErr w:type="spellEnd"/>
-      <w:r>
-        <w:t>()) { %&gt;</w:t>
-      </w:r>
-    </w:p>
-    <w:p>
-      <w:pPr>
-        <w:pStyle w:val="Heading2"/>
-      </w:pPr>
-      <w:r>
-        <w:t>Reported Performance Measure Values</w:t>
-      </w:r>
-    </w:p>
-    <w:p>
-      <w:r>
-        <w:t xml:space="preserve">&lt;% foreach(var rpm in </w:t>
-      </w:r>
-      <w:proofErr w:type="spellStart"/>
-      <w:r>
-        <w:t>reportedPerformanceMeasures</w:t>
-      </w:r>
-      <w:proofErr w:type="spellEnd"/>
-      <w:r>
-        <w:t>)  {! %&gt;</w:t>
-      </w:r>
-    </w:p>
-    <w:tbl>
-      <w:tblPr>
-        <w:tblStyle w:val="ListTable4-Accent1"/>
-        <w:tblW w:w="5000" w:type="pct"/>
-        <w:tblLook w:val="04A0" w:firstRow="1" w:lastRow="0" w:firstColumn="1" w:lastColumn="0" w:noHBand="0" w:noVBand="1"/>
-      </w:tblPr>
-      <w:tblGrid>
-        <w:gridCol w:w="1884"/>
-        <w:gridCol w:w="2583"/>
-        <w:gridCol w:w="2989"/>
-        <w:gridCol w:w="758"/>
-        <w:gridCol w:w="139"/>
-        <w:gridCol w:w="997"/>
-      </w:tblGrid>
-      <w:tr>
-        <w:trPr>
-          <w:cnfStyle w:val="100000000000" w:firstRow="1" w:lastRow="0" w:firstColumn="0" w:lastColumn="0" w:oddVBand="0" w:evenVBand="0" w:oddHBand="0" w:evenHBand="0" w:firstRowFirstColumn="0" w:firstRowLastColumn="0" w:lastRowFirstColumn="0" w:lastRowLastColumn="0"/>
-          <w:trHeight w:val="578"/>
-        </w:trPr>
-        <w:tc>
-          <w:tcPr>
-            <w:cnfStyle w:val="001000000000" w:firstRow="0" w:lastRow="0" w:firstColumn="1" w:lastColumn="0" w:oddVBand="0" w:evenVBand="0" w:oddHBand="0" w:evenHBand="0" w:firstRowFirstColumn="0" w:firstRowLastColumn="0" w:lastRowFirstColumn="0" w:lastRowLastColumn="0"/>
-            <w:tcW w:w="1005" w:type="pct"/>
-          </w:tcPr>
-          <w:p>
-            <w:r>
-              <w:t>Performance Measure</w:t>
-            </w:r>
-          </w:p>
-        </w:tc>
-        <w:tc>
-          <w:tcPr>
-            <w:tcW w:w="1378" w:type="pct"/>
-          </w:tcPr>
-          <w:p>
-            <w:pPr>
-              <w:cnfStyle w:val="100000000000" w:firstRow="1" w:lastRow="0" w:firstColumn="0" w:lastColumn="0" w:oddVBand="0" w:evenVBand="0" w:oddHBand="0" w:evenHBand="0" w:firstRowFirstColumn="0" w:firstRowLastColumn="0" w:lastRowFirstColumn="0" w:lastRowLastColumn="0"/>
-            </w:pPr>
-            <w:r>
-              <w:t>Subcategory</w:t>
-            </w:r>
-          </w:p>
-        </w:tc>
-        <w:tc>
-          <w:tcPr>
-            <w:tcW w:w="1595" w:type="pct"/>
-          </w:tcPr>
-          <w:p>
-            <w:pPr>
-              <w:cnfStyle w:val="100000000000" w:firstRow="1" w:lastRow="0" w:firstColumn="0" w:lastColumn="0" w:oddVBand="0" w:evenVBand="0" w:oddHBand="0" w:evenHBand="0" w:firstRowFirstColumn="0" w:firstRowLastColumn="0" w:lastRowFirstColumn="0" w:lastRowLastColumn="0"/>
-            </w:pPr>
-            <w:r>
-              <w:t>Subcategory Option</w:t>
-            </w:r>
-          </w:p>
-        </w:tc>
-        <w:tc>
-          <w:tcPr>
-            <w:tcW w:w="454" w:type="pct"/>
-            <w:gridSpan w:val="2"/>
-          </w:tcPr>
-          <w:p>
-            <w:pPr>
-              <w:cnfStyle w:val="100000000000" w:firstRow="1" w:lastRow="0" w:firstColumn="0" w:lastColumn="0" w:oddVBand="0" w:evenVBand="0" w:oddHBand="0" w:evenHBand="0" w:firstRowFirstColumn="0" w:firstRowLastColumn="0" w:lastRowFirstColumn="0" w:lastRowLastColumn="0"/>
-            </w:pPr>
-            <w:r>
-              <w:t>Year</w:t>
-            </w:r>
-          </w:p>
-        </w:tc>
-        <w:tc>
-          <w:tcPr>
-            <w:tcW w:w="567" w:type="pct"/>
-          </w:tcPr>
-          <w:p>
-            <w:pPr>
-              <w:cnfStyle w:val="100000000000" w:firstRow="1" w:lastRow="0" w:firstColumn="0" w:lastColumn="0" w:oddVBand="0" w:evenVBand="0" w:oddHBand="0" w:evenHBand="0" w:firstRowFirstColumn="0" w:firstRowLastColumn="0" w:lastRowFirstColumn="0" w:lastRowLastColumn="0"/>
-            </w:pPr>
-            <w:r>
-              <w:t>Value</w:t>
-            </w:r>
-          </w:p>
-        </w:tc>
-      </w:tr>
-      <w:tr>
-        <w:trPr>
-          <w:cnfStyle w:val="000000100000" w:firstRow="0" w:lastRow="0" w:firstColumn="0" w:lastColumn="0" w:oddVBand="0" w:evenVBand="0" w:oddHBand="1" w:evenHBand="0" w:firstRowFirstColumn="0" w:firstRowLastColumn="0" w:lastRowFirstColumn="0" w:lastRowLastColumn="0"/>
-          <w:trHeight w:val="278"/>
-        </w:trPr>
-        <w:tc>
-          <w:tcPr>
-            <w:cnfStyle w:val="001000000000" w:firstRow="0" w:lastRow="0" w:firstColumn="1" w:lastColumn="0" w:oddVBand="0" w:evenVBand="0" w:oddHBand="0" w:evenHBand="0" w:firstRowFirstColumn="0" w:firstRowLastColumn="0" w:lastRowFirstColumn="0" w:lastRowLastColumn="0"/>
-            <w:tcW w:w="1005" w:type="pct"/>
-          </w:tcPr>
-          <w:p>
-            <w:r>
-              <w:lastRenderedPageBreak/>
-              <w:t xml:space="preserve">&lt;%= rpm. </w:t>
-            </w:r>
-            <w:proofErr w:type="spellStart"/>
-            <w:r>
-              <w:t>PerformanceMeasureName</w:t>
-            </w:r>
-            <w:proofErr w:type="spellEnd"/>
-            <w:r>
-              <w:t xml:space="preserve"> %&gt; </w:t>
-            </w:r>
-          </w:p>
-        </w:tc>
-        <w:tc>
-          <w:tcPr>
-            <w:tcW w:w="1378" w:type="pct"/>
-          </w:tcPr>
-          <w:p>
-            <w:pPr>
-              <w:cnfStyle w:val="000000100000" w:firstRow="0" w:lastRow="0" w:firstColumn="0" w:lastColumn="0" w:oddVBand="0" w:evenVBand="0" w:oddHBand="1" w:evenHBand="0" w:firstRowFirstColumn="0" w:firstRowLastColumn="0" w:lastRowFirstColumn="0" w:lastRowLastColumn="0"/>
-            </w:pPr>
-            <w:r>
-              <w:t xml:space="preserve">&lt;%= rpm. </w:t>
-            </w:r>
-            <w:proofErr w:type="spellStart"/>
-            <w:r>
-              <w:t>PerformanceMeasureSubcategoryName</w:t>
-            </w:r>
-            <w:proofErr w:type="spellEnd"/>
-            <w:r>
-              <w:t xml:space="preserve"> %&gt;</w:t>
-            </w:r>
-          </w:p>
-        </w:tc>
-        <w:tc>
-          <w:tcPr>
-            <w:tcW w:w="1595" w:type="pct"/>
-          </w:tcPr>
-          <w:p>
-            <w:pPr>
-              <w:cnfStyle w:val="000000100000" w:firstRow="0" w:lastRow="0" w:firstColumn="0" w:lastColumn="0" w:oddVBand="0" w:evenVBand="0" w:oddHBand="1" w:evenHBand="0" w:firstRowFirstColumn="0" w:firstRowLastColumn="0" w:lastRowFirstColumn="0" w:lastRowLastColumn="0"/>
-            </w:pPr>
-            <w:r>
-              <w:t xml:space="preserve">&lt;%= rpm. </w:t>
-            </w:r>
-            <w:proofErr w:type="spellStart"/>
-            <w:r>
-              <w:t>PerformanceMeasureSubcategoryOptionName</w:t>
-            </w:r>
-            <w:proofErr w:type="spellEnd"/>
-            <w:r>
-              <w:t xml:space="preserve"> %&gt;</w:t>
-            </w:r>
-          </w:p>
-          <w:p>
-            <w:pPr>
-              <w:cnfStyle w:val="000000100000" w:firstRow="0" w:lastRow="0" w:firstColumn="0" w:lastColumn="0" w:oddVBand="0" w:evenVBand="0" w:oddHBand="1" w:evenHBand="0" w:firstRowFirstColumn="0" w:firstRowLastColumn="0" w:lastRowFirstColumn="0" w:lastRowLastColumn="0"/>
-            </w:pPr>
-          </w:p>
-        </w:tc>
-        <w:tc>
-          <w:tcPr>
-            <w:tcW w:w="414" w:type="pct"/>
-          </w:tcPr>
-          <w:p>
-            <w:pPr>
-              <w:cnfStyle w:val="000000100000" w:firstRow="0" w:lastRow="0" w:firstColumn="0" w:lastColumn="0" w:oddVBand="0" w:evenVBand="0" w:oddHBand="1" w:evenHBand="0" w:firstRowFirstColumn="0" w:firstRowLastColumn="0" w:lastRowFirstColumn="0" w:lastRowLastColumn="0"/>
-            </w:pPr>
-            <w:r>
-              <w:t xml:space="preserve">&lt;%= </w:t>
-            </w:r>
-            <w:proofErr w:type="spellStart"/>
-            <w:r>
-              <w:t>rpm.Year</w:t>
-            </w:r>
-            <w:proofErr w:type="spellEnd"/>
-            <w:r>
-              <w:t xml:space="preserve"> %&gt;</w:t>
-            </w:r>
-          </w:p>
-        </w:tc>
-        <w:tc>
-          <w:tcPr>
-            <w:tcW w:w="607" w:type="pct"/>
-            <w:gridSpan w:val="2"/>
-          </w:tcPr>
-          <w:p>
-            <w:pPr>
-              <w:cnfStyle w:val="000000100000" w:firstRow="0" w:lastRow="0" w:firstColumn="0" w:lastColumn="0" w:oddVBand="0" w:evenVBand="0" w:oddHBand="1" w:evenHBand="0" w:firstRowFirstColumn="0" w:firstRowLastColumn="0" w:lastRowFirstColumn="0" w:lastRowLastColumn="0"/>
-            </w:pPr>
-            <w:r>
-              <w:t xml:space="preserve">&lt;%= </w:t>
-            </w:r>
-            <w:proofErr w:type="spellStart"/>
-            <w:r>
-              <w:t>rpm.Value</w:t>
-            </w:r>
-            <w:proofErr w:type="spellEnd"/>
-            <w:r>
-              <w:t xml:space="preserve"> %&gt; </w:t>
-            </w:r>
-            <w:r>
-              <w:rPr>
-                <w:sz w:val="16"/>
-                <w:szCs w:val="16"/>
-              </w:rPr>
-              <w:t xml:space="preserve">(&lt;%= </w:t>
-            </w:r>
-            <w:proofErr w:type="spellStart"/>
-            <w:r>
-              <w:rPr>
-                <w:sz w:val="16"/>
-                <w:szCs w:val="16"/>
-              </w:rPr>
-              <w:t>rpm</w:t>
-            </w:r>
-            <w:r>
-              <w:rPr>
-                <w:sz w:val="16"/>
-                <w:szCs w:val="16"/>
-              </w:rPr>
-              <w:t>.UnitType</w:t>
-            </w:r>
-            <w:proofErr w:type="spellEnd"/>
-            <w:r>
-              <w:rPr>
-                <w:sz w:val="16"/>
-                <w:szCs w:val="16"/>
-              </w:rPr>
-              <w:t xml:space="preserve"> %&gt;)</w:t>
-            </w:r>
-            <w:r>
-              <w:rPr>
-                <w:sz w:val="16"/>
-                <w:szCs w:val="16"/>
-              </w:rPr>
-              <w:t xml:space="preserve"> </w:t>
-            </w:r>
-            <w:r>
-              <w:t xml:space="preserve">&lt;% </w:t>
-            </w:r>
-            <w:proofErr w:type="spellStart"/>
-            <w:r>
-              <w:t>AppendRow</w:t>
-            </w:r>
-            <w:proofErr w:type="spellEnd"/>
-            <w:r>
-              <w:t>(); %&gt;</w:t>
-            </w:r>
-          </w:p>
-        </w:tc>
-      </w:tr>
-    </w:tbl>
-    <w:p/>
-    <w:p>
-      <w:r>
-        <w:t>&lt;% } %&gt;</w:t>
-      </w:r>
-    </w:p>
-    <w:p>
-      <w:r>
-        <w:t>&lt;% } %&gt;</w:t>
-      </w:r>
-    </w:p>
-    <w:p/>
-    <w:p>
-      <w:r>
-        <w:t>&lt;% } %&gt;</w:t>
-      </w:r>
-    </w:p>
     <w:sectPr>
       <w:headerReference w:type="default" r:id="rId7"/>
       <w:footerReference w:type="default" r:id="rId8"/>
@@ -1645,7 +1039,7 @@
 </file>
 
 <file path=word/endnotes.xml><?xml version="1.0" encoding="utf-8"?>
-<w:endnotes xmlns:wpc="http://schemas.microsoft.com/office/word/2010/wordprocessingCanvas" xmlns:cx="http://schemas.microsoft.com/office/drawing/2014/chartex" xmlns:cx1="http://schemas.microsoft.com/office/drawing/2015/9/8/chartex" xmlns:cx2="http://schemas.microsoft.com/office/drawing/2015/10/21/chartex" xmlns:cx3="http://schemas.microsoft.com/office/drawing/2016/5/9/chartex" xmlns:cx4="http://schemas.microsoft.com/office/drawing/2016/5/10/chartex" xmlns:cx5="http://schemas.microsoft.com/office/drawing/2016/5/11/chartex" xmlns:cx6="http://schemas.microsoft.com/office/drawing/2016/5/12/chartex" xmlns:cx7="http://schemas.microsoft.com/office/drawing/2016/5/13/chartex" xmlns:cx8="http://schemas.microsoft.com/office/drawing/2016/5/14/chartex" xmlns:mc="http://schemas.openxmlformats.org/markup-compatibility/2006" xmlns:aink="http://schemas.microsoft.com/office/drawing/2016/ink" xmlns:am3d="http://schemas.microsoft.com/office/drawing/2017/model3d" xmlns:o="urn:schemas-microsoft-com:office:office" xmlns:oel="http://schemas.microsoft.com/office/2019/extlst" xmlns:r="http://schemas.openxmlformats.org/officeDocument/2006/relationships" xmlns:m="http://schemas.openxmlformats.org/officeDocument/2006/math" xmlns:v="urn:schemas-microsoft-com:vml" xmlns:wp14="http://schemas.microsoft.com/office/word/2010/wordprocessingDrawing" xmlns:wp="http://schemas.openxmlformats.org/drawingml/2006/wordprocessingDrawing" xmlns:w10="urn:schemas-microsoft-com:office:word" xmlns:w="http://schemas.openxmlformats.org/wordprocessingml/2006/main" xmlns:w14="http://schemas.microsoft.com/office/word/2010/wordml" xmlns:w15="http://schemas.microsoft.com/office/word/2012/wordml" xmlns:w16cex="http://schemas.microsoft.com/office/word/2018/wordml/cex" xmlns:w16cid="http://schemas.microsoft.com/office/word/2016/wordml/cid" xmlns:w16="http://schemas.microsoft.com/office/word/2018/wordml" xmlns:w16sdtdh="http://schemas.microsoft.com/office/word/2020/wordml/sdtdatahash" xmlns:w16se="http://schemas.microsoft.com/office/word/2015/wordml/symex" xmlns:wpg="http://schemas.microsoft.com/office/word/2010/wordprocessingGroup" xmlns:wpi="http://schemas.microsoft.com/office/word/2010/wordprocessingInk" xmlns:wne="http://schemas.microsoft.com/office/word/2006/wordml" xmlns:wps="http://schemas.microsoft.com/office/word/2010/wordprocessingShape" mc:Ignorable="w14 w15 w16se w16cid w16 w16cex w16sdtdh wp14">
+<w:endnotes xmlns:wpc="http://schemas.microsoft.com/office/word/2010/wordprocessingCanvas" xmlns:cx="http://schemas.microsoft.com/office/drawing/2014/chartex" xmlns:cx1="http://schemas.microsoft.com/office/drawing/2015/9/8/chartex" xmlns:cx2="http://schemas.microsoft.com/office/drawing/2015/10/21/chartex" xmlns:cx3="http://schemas.microsoft.com/office/drawing/2016/5/9/chartex" xmlns:cx4="http://schemas.microsoft.com/office/drawing/2016/5/10/chartex" xmlns:cx5="http://schemas.microsoft.com/office/drawing/2016/5/11/chartex" xmlns:cx6="http://schemas.microsoft.com/office/drawing/2016/5/12/chartex" xmlns:cx7="http://schemas.microsoft.com/office/drawing/2016/5/13/chartex" xmlns:cx8="http://schemas.microsoft.com/office/drawing/2016/5/14/chartex" xmlns:mc="http://schemas.openxmlformats.org/markup-compatibility/2006" xmlns:aink="http://schemas.microsoft.com/office/drawing/2016/ink" xmlns:am3d="http://schemas.microsoft.com/office/drawing/2017/model3d" xmlns:o="urn:schemas-microsoft-com:office:office" xmlns:oel="http://schemas.microsoft.com/office/2019/extlst" xmlns:r="http://schemas.openxmlformats.org/officeDocument/2006/relationships" xmlns:m="http://schemas.openxmlformats.org/officeDocument/2006/math" xmlns:v="urn:schemas-microsoft-com:vml" xmlns:wp14="http://schemas.microsoft.com/office/word/2010/wordprocessingDrawing" xmlns:wp="http://schemas.openxmlformats.org/drawingml/2006/wordprocessingDrawing" xmlns:w10="urn:schemas-microsoft-com:office:word" xmlns:w="http://schemas.openxmlformats.org/wordprocessingml/2006/main" xmlns:w14="http://schemas.microsoft.com/office/word/2010/wordml" xmlns:w15="http://schemas.microsoft.com/office/word/2012/wordml" xmlns:w16cex="http://schemas.microsoft.com/office/word/2018/wordml/cex" xmlns:w16cid="http://schemas.microsoft.com/office/word/2016/wordml/cid" xmlns:w16="http://schemas.microsoft.com/office/word/2018/wordml" xmlns:w16du="http://schemas.microsoft.com/office/word/2023/wordml/word16du" xmlns:w16sdtdh="http://schemas.microsoft.com/office/word/2020/wordml/sdtdatahash" xmlns:w16sdtfl="http://schemas.microsoft.com/office/word/2024/wordml/sdtformatlock" xmlns:w16se="http://schemas.microsoft.com/office/word/2015/wordml/symex" xmlns:wpg="http://schemas.microsoft.com/office/word/2010/wordprocessingGroup" xmlns:wpi="http://schemas.microsoft.com/office/word/2010/wordprocessingInk" xmlns:wne="http://schemas.microsoft.com/office/word/2006/wordml" xmlns:wps="http://schemas.microsoft.com/office/word/2010/wordprocessingShape" mc:Ignorable="w14 w15 w16se w16cid w16 w16cex w16sdtdh w16sdtfl w16du wp14">
   <w:endnote w:type="separator" w:id="-1">
     <w:p>
       <w:pPr>
@@ -1670,7 +1064,7 @@
 </file>
 
 <file path=word/footer1.xml><?xml version="1.0" encoding="utf-8"?>
-<w:ftr xmlns:wpc="http://schemas.microsoft.com/office/word/2010/wordprocessingCanvas" xmlns:cx="http://schemas.microsoft.com/office/drawing/2014/chartex" xmlns:cx1="http://schemas.microsoft.com/office/drawing/2015/9/8/chartex" xmlns:cx2="http://schemas.microsoft.com/office/drawing/2015/10/21/chartex" xmlns:cx3="http://schemas.microsoft.com/office/drawing/2016/5/9/chartex" xmlns:cx4="http://schemas.microsoft.com/office/drawing/2016/5/10/chartex" xmlns:cx5="http://schemas.microsoft.com/office/drawing/2016/5/11/chartex" xmlns:cx6="http://schemas.microsoft.com/office/drawing/2016/5/12/chartex" xmlns:cx7="http://schemas.microsoft.com/office/drawing/2016/5/13/chartex" xmlns:cx8="http://schemas.microsoft.com/office/drawing/2016/5/14/chartex" xmlns:mc="http://schemas.openxmlformats.org/markup-compatibility/2006" xmlns:aink="http://schemas.microsoft.com/office/drawing/2016/ink" xmlns:am3d="http://schemas.microsoft.com/office/drawing/2017/model3d" xmlns:o="urn:schemas-microsoft-com:office:office" xmlns:oel="http://schemas.microsoft.com/office/2019/extlst" xmlns:r="http://schemas.openxmlformats.org/officeDocument/2006/relationships" xmlns:m="http://schemas.openxmlformats.org/officeDocument/2006/math" xmlns:v="urn:schemas-microsoft-com:vml" xmlns:wp14="http://schemas.microsoft.com/office/word/2010/wordprocessingDrawing" xmlns:wp="http://schemas.openxmlformats.org/drawingml/2006/wordprocessingDrawing" xmlns:w10="urn:schemas-microsoft-com:office:word" xmlns:w="http://schemas.openxmlformats.org/wordprocessingml/2006/main" xmlns:w14="http://schemas.microsoft.com/office/word/2010/wordml" xmlns:w15="http://schemas.microsoft.com/office/word/2012/wordml" xmlns:w16cex="http://schemas.microsoft.com/office/word/2018/wordml/cex" xmlns:w16cid="http://schemas.microsoft.com/office/word/2016/wordml/cid" xmlns:w16="http://schemas.microsoft.com/office/word/2018/wordml" xmlns:w16sdtdh="http://schemas.microsoft.com/office/word/2020/wordml/sdtdatahash" xmlns:w16se="http://schemas.microsoft.com/office/word/2015/wordml/symex" xmlns:wpg="http://schemas.microsoft.com/office/word/2010/wordprocessingGroup" xmlns:wpi="http://schemas.microsoft.com/office/word/2010/wordprocessingInk" xmlns:wne="http://schemas.microsoft.com/office/word/2006/wordml" xmlns:wps="http://schemas.microsoft.com/office/word/2010/wordprocessingShape" mc:Ignorable="w14 w15 w16se w16cid w16 w16cex w16sdtdh wp14">
+<w:ftr xmlns:wpc="http://schemas.microsoft.com/office/word/2010/wordprocessingCanvas" xmlns:cx="http://schemas.microsoft.com/office/drawing/2014/chartex" xmlns:cx1="http://schemas.microsoft.com/office/drawing/2015/9/8/chartex" xmlns:cx2="http://schemas.microsoft.com/office/drawing/2015/10/21/chartex" xmlns:cx3="http://schemas.microsoft.com/office/drawing/2016/5/9/chartex" xmlns:cx4="http://schemas.microsoft.com/office/drawing/2016/5/10/chartex" xmlns:cx5="http://schemas.microsoft.com/office/drawing/2016/5/11/chartex" xmlns:cx6="http://schemas.microsoft.com/office/drawing/2016/5/12/chartex" xmlns:cx7="http://schemas.microsoft.com/office/drawing/2016/5/13/chartex" xmlns:cx8="http://schemas.microsoft.com/office/drawing/2016/5/14/chartex" xmlns:mc="http://schemas.openxmlformats.org/markup-compatibility/2006" xmlns:aink="http://schemas.microsoft.com/office/drawing/2016/ink" xmlns:am3d="http://schemas.microsoft.com/office/drawing/2017/model3d" xmlns:o="urn:schemas-microsoft-com:office:office" xmlns:oel="http://schemas.microsoft.com/office/2019/extlst" xmlns:r="http://schemas.openxmlformats.org/officeDocument/2006/relationships" xmlns:m="http://schemas.openxmlformats.org/officeDocument/2006/math" xmlns:v="urn:schemas-microsoft-com:vml" xmlns:wp14="http://schemas.microsoft.com/office/word/2010/wordprocessingDrawing" xmlns:wp="http://schemas.openxmlformats.org/drawingml/2006/wordprocessingDrawing" xmlns:w10="urn:schemas-microsoft-com:office:word" xmlns:w="http://schemas.openxmlformats.org/wordprocessingml/2006/main" xmlns:w14="http://schemas.microsoft.com/office/word/2010/wordml" xmlns:w15="http://schemas.microsoft.com/office/word/2012/wordml" xmlns:w16cex="http://schemas.microsoft.com/office/word/2018/wordml/cex" xmlns:w16cid="http://schemas.microsoft.com/office/word/2016/wordml/cid" xmlns:w16="http://schemas.microsoft.com/office/word/2018/wordml" xmlns:w16du="http://schemas.microsoft.com/office/word/2023/wordml/word16du" xmlns:w16sdtdh="http://schemas.microsoft.com/office/word/2020/wordml/sdtdatahash" xmlns:w16sdtfl="http://schemas.microsoft.com/office/word/2024/wordml/sdtformatlock" xmlns:w16se="http://schemas.microsoft.com/office/word/2015/wordml/symex" xmlns:wpg="http://schemas.microsoft.com/office/word/2010/wordprocessingGroup" xmlns:wpi="http://schemas.microsoft.com/office/word/2010/wordprocessingInk" xmlns:wne="http://schemas.microsoft.com/office/word/2006/wordml" xmlns:wps="http://schemas.microsoft.com/office/word/2010/wordprocessingShape" mc:Ignorable="w14 w15 w16se w16cid w16 w16cex w16sdtdh w16sdtfl w16du wp14">
   <w:p>
     <w:pPr>
       <w:pStyle w:val="Footer"/>
@@ -1691,7 +1085,7 @@
 </file>
 
 <file path=word/footnotes.xml><?xml version="1.0" encoding="utf-8"?>
-<w:footnotes xmlns:wpc="http://schemas.microsoft.com/office/word/2010/wordprocessingCanvas" xmlns:cx="http://schemas.microsoft.com/office/drawing/2014/chartex" xmlns:cx1="http://schemas.microsoft.com/office/drawing/2015/9/8/chartex" xmlns:cx2="http://schemas.microsoft.com/office/drawing/2015/10/21/chartex" xmlns:cx3="http://schemas.microsoft.com/office/drawing/2016/5/9/chartex" xmlns:cx4="http://schemas.microsoft.com/office/drawing/2016/5/10/chartex" xmlns:cx5="http://schemas.microsoft.com/office/drawing/2016/5/11/chartex" xmlns:cx6="http://schemas.microsoft.com/office/drawing/2016/5/12/chartex" xmlns:cx7="http://schemas.microsoft.com/office/drawing/2016/5/13/chartex" xmlns:cx8="http://schemas.microsoft.com/office/drawing/2016/5/14/chartex" xmlns:mc="http://schemas.openxmlformats.org/markup-compatibility/2006" xmlns:aink="http://schemas.microsoft.com/office/drawing/2016/ink" xmlns:am3d="http://schemas.microsoft.com/office/drawing/2017/model3d" xmlns:o="urn:schemas-microsoft-com:office:office" xmlns:oel="http://schemas.microsoft.com/office/2019/extlst" xmlns:r="http://schemas.openxmlformats.org/officeDocument/2006/relationships" xmlns:m="http://schemas.openxmlformats.org/officeDocument/2006/math" xmlns:v="urn:schemas-microsoft-com:vml" xmlns:wp14="http://schemas.microsoft.com/office/word/2010/wordprocessingDrawing" xmlns:wp="http://schemas.openxmlformats.org/drawingml/2006/wordprocessingDrawing" xmlns:w10="urn:schemas-microsoft-com:office:word" xmlns:w="http://schemas.openxmlformats.org/wordprocessingml/2006/main" xmlns:w14="http://schemas.microsoft.com/office/word/2010/wordml" xmlns:w15="http://schemas.microsoft.com/office/word/2012/wordml" xmlns:w16cex="http://schemas.microsoft.com/office/word/2018/wordml/cex" xmlns:w16cid="http://schemas.microsoft.com/office/word/2016/wordml/cid" xmlns:w16="http://schemas.microsoft.com/office/word/2018/wordml" xmlns:w16sdtdh="http://schemas.microsoft.com/office/word/2020/wordml/sdtdatahash" xmlns:w16se="http://schemas.microsoft.com/office/word/2015/wordml/symex" xmlns:wpg="http://schemas.microsoft.com/office/word/2010/wordprocessingGroup" xmlns:wpi="http://schemas.microsoft.com/office/word/2010/wordprocessingInk" xmlns:wne="http://schemas.microsoft.com/office/word/2006/wordml" xmlns:wps="http://schemas.microsoft.com/office/word/2010/wordprocessingShape" mc:Ignorable="w14 w15 w16se w16cid w16 w16cex w16sdtdh wp14">
+<w:footnotes xmlns:wpc="http://schemas.microsoft.com/office/word/2010/wordprocessingCanvas" xmlns:cx="http://schemas.microsoft.com/office/drawing/2014/chartex" xmlns:cx1="http://schemas.microsoft.com/office/drawing/2015/9/8/chartex" xmlns:cx2="http://schemas.microsoft.com/office/drawing/2015/10/21/chartex" xmlns:cx3="http://schemas.microsoft.com/office/drawing/2016/5/9/chartex" xmlns:cx4="http://schemas.microsoft.com/office/drawing/2016/5/10/chartex" xmlns:cx5="http://schemas.microsoft.com/office/drawing/2016/5/11/chartex" xmlns:cx6="http://schemas.microsoft.com/office/drawing/2016/5/12/chartex" xmlns:cx7="http://schemas.microsoft.com/office/drawing/2016/5/13/chartex" xmlns:cx8="http://schemas.microsoft.com/office/drawing/2016/5/14/chartex" xmlns:mc="http://schemas.openxmlformats.org/markup-compatibility/2006" xmlns:aink="http://schemas.microsoft.com/office/drawing/2016/ink" xmlns:am3d="http://schemas.microsoft.com/office/drawing/2017/model3d" xmlns:o="urn:schemas-microsoft-com:office:office" xmlns:oel="http://schemas.microsoft.com/office/2019/extlst" xmlns:r="http://schemas.openxmlformats.org/officeDocument/2006/relationships" xmlns:m="http://schemas.openxmlformats.org/officeDocument/2006/math" xmlns:v="urn:schemas-microsoft-com:vml" xmlns:wp14="http://schemas.microsoft.com/office/word/2010/wordprocessingDrawing" xmlns:wp="http://schemas.openxmlformats.org/drawingml/2006/wordprocessingDrawing" xmlns:w10="urn:schemas-microsoft-com:office:word" xmlns:w="http://schemas.openxmlformats.org/wordprocessingml/2006/main" xmlns:w14="http://schemas.microsoft.com/office/word/2010/wordml" xmlns:w15="http://schemas.microsoft.com/office/word/2012/wordml" xmlns:w16cex="http://schemas.microsoft.com/office/word/2018/wordml/cex" xmlns:w16cid="http://schemas.microsoft.com/office/word/2016/wordml/cid" xmlns:w16="http://schemas.microsoft.com/office/word/2018/wordml" xmlns:w16du="http://schemas.microsoft.com/office/word/2023/wordml/word16du" xmlns:w16sdtdh="http://schemas.microsoft.com/office/word/2020/wordml/sdtdatahash" xmlns:w16sdtfl="http://schemas.microsoft.com/office/word/2024/wordml/sdtformatlock" xmlns:w16se="http://schemas.microsoft.com/office/word/2015/wordml/symex" xmlns:wpg="http://schemas.microsoft.com/office/word/2010/wordprocessingGroup" xmlns:wpi="http://schemas.microsoft.com/office/word/2010/wordprocessingInk" xmlns:wne="http://schemas.microsoft.com/office/word/2006/wordml" xmlns:wps="http://schemas.microsoft.com/office/word/2010/wordprocessingShape" mc:Ignorable="w14 w15 w16se w16cid w16 w16cex w16sdtdh w16sdtfl w16du wp14">
   <w:footnote w:type="separator" w:id="-1">
     <w:p>
       <w:pPr>
@@ -1716,7 +1110,7 @@
 </file>
 
 <file path=word/header1.xml><?xml version="1.0" encoding="utf-8"?>
-<w:hdr xmlns:wpc="http://schemas.microsoft.com/office/word/2010/wordprocessingCanvas" xmlns:cx="http://schemas.microsoft.com/office/drawing/2014/chartex" xmlns:cx1="http://schemas.microsoft.com/office/drawing/2015/9/8/chartex" xmlns:cx2="http://schemas.microsoft.com/office/drawing/2015/10/21/chartex" xmlns:cx3="http://schemas.microsoft.com/office/drawing/2016/5/9/chartex" xmlns:cx4="http://schemas.microsoft.com/office/drawing/2016/5/10/chartex" xmlns:cx5="http://schemas.microsoft.com/office/drawing/2016/5/11/chartex" xmlns:cx6="http://schemas.microsoft.com/office/drawing/2016/5/12/chartex" xmlns:cx7="http://schemas.microsoft.com/office/drawing/2016/5/13/chartex" xmlns:cx8="http://schemas.microsoft.com/office/drawing/2016/5/14/chartex" xmlns:mc="http://schemas.openxmlformats.org/markup-compatibility/2006" xmlns:aink="http://schemas.microsoft.com/office/drawing/2016/ink" xmlns:am3d="http://schemas.microsoft.com/office/drawing/2017/model3d" xmlns:o="urn:schemas-microsoft-com:office:office" xmlns:oel="http://schemas.microsoft.com/office/2019/extlst" xmlns:r="http://schemas.openxmlformats.org/officeDocument/2006/relationships" xmlns:m="http://schemas.openxmlformats.org/officeDocument/2006/math" xmlns:v="urn:schemas-microsoft-com:vml" xmlns:wp14="http://schemas.microsoft.com/office/word/2010/wordprocessingDrawing" xmlns:wp="http://schemas.openxmlformats.org/drawingml/2006/wordprocessingDrawing" xmlns:w10="urn:schemas-microsoft-com:office:word" xmlns:w="http://schemas.openxmlformats.org/wordprocessingml/2006/main" xmlns:w14="http://schemas.microsoft.com/office/word/2010/wordml" xmlns:w15="http://schemas.microsoft.com/office/word/2012/wordml" xmlns:w16cex="http://schemas.microsoft.com/office/word/2018/wordml/cex" xmlns:w16cid="http://schemas.microsoft.com/office/word/2016/wordml/cid" xmlns:w16="http://schemas.microsoft.com/office/word/2018/wordml" xmlns:w16sdtdh="http://schemas.microsoft.com/office/word/2020/wordml/sdtdatahash" xmlns:w16se="http://schemas.microsoft.com/office/word/2015/wordml/symex" xmlns:wpg="http://schemas.microsoft.com/office/word/2010/wordprocessingGroup" xmlns:wpi="http://schemas.microsoft.com/office/word/2010/wordprocessingInk" xmlns:wne="http://schemas.microsoft.com/office/word/2006/wordml" xmlns:wps="http://schemas.microsoft.com/office/word/2010/wordprocessingShape" mc:Ignorable="w14 w15 w16se w16cid w16 w16cex w16sdtdh wp14">
+<w:hdr xmlns:wpc="http://schemas.microsoft.com/office/word/2010/wordprocessingCanvas" xmlns:cx="http://schemas.microsoft.com/office/drawing/2014/chartex" xmlns:cx1="http://schemas.microsoft.com/office/drawing/2015/9/8/chartex" xmlns:cx2="http://schemas.microsoft.com/office/drawing/2015/10/21/chartex" xmlns:cx3="http://schemas.microsoft.com/office/drawing/2016/5/9/chartex" xmlns:cx4="http://schemas.microsoft.com/office/drawing/2016/5/10/chartex" xmlns:cx5="http://schemas.microsoft.com/office/drawing/2016/5/11/chartex" xmlns:cx6="http://schemas.microsoft.com/office/drawing/2016/5/12/chartex" xmlns:cx7="http://schemas.microsoft.com/office/drawing/2016/5/13/chartex" xmlns:cx8="http://schemas.microsoft.com/office/drawing/2016/5/14/chartex" xmlns:mc="http://schemas.openxmlformats.org/markup-compatibility/2006" xmlns:aink="http://schemas.microsoft.com/office/drawing/2016/ink" xmlns:am3d="http://schemas.microsoft.com/office/drawing/2017/model3d" xmlns:o="urn:schemas-microsoft-com:office:office" xmlns:oel="http://schemas.microsoft.com/office/2019/extlst" xmlns:r="http://schemas.openxmlformats.org/officeDocument/2006/relationships" xmlns:m="http://schemas.openxmlformats.org/officeDocument/2006/math" xmlns:v="urn:schemas-microsoft-com:vml" xmlns:wp14="http://schemas.microsoft.com/office/word/2010/wordprocessingDrawing" xmlns:wp="http://schemas.openxmlformats.org/drawingml/2006/wordprocessingDrawing" xmlns:w10="urn:schemas-microsoft-com:office:word" xmlns:w="http://schemas.openxmlformats.org/wordprocessingml/2006/main" xmlns:w14="http://schemas.microsoft.com/office/word/2010/wordml" xmlns:w15="http://schemas.microsoft.com/office/word/2012/wordml" xmlns:w16cex="http://schemas.microsoft.com/office/word/2018/wordml/cex" xmlns:w16cid="http://schemas.microsoft.com/office/word/2016/wordml/cid" xmlns:w16="http://schemas.microsoft.com/office/word/2018/wordml" xmlns:w16du="http://schemas.microsoft.com/office/word/2023/wordml/word16du" xmlns:w16sdtdh="http://schemas.microsoft.com/office/word/2020/wordml/sdtdatahash" xmlns:w16sdtfl="http://schemas.microsoft.com/office/word/2024/wordml/sdtformatlock" xmlns:w16se="http://schemas.microsoft.com/office/word/2015/wordml/symex" xmlns:wpg="http://schemas.microsoft.com/office/word/2010/wordprocessingGroup" xmlns:wpi="http://schemas.microsoft.com/office/word/2010/wordprocessingInk" xmlns:wne="http://schemas.microsoft.com/office/word/2006/wordml" xmlns:wps="http://schemas.microsoft.com/office/word/2010/wordprocessingShape" mc:Ignorable="w14 w15 w16se w16cid w16 w16cex w16sdtdh w16sdtfl w16du wp14">
   <w:p>
     <w:r>
       <w:t xml:space="preserve">&lt;%= </w:t>
@@ -1739,7 +1133,7 @@
 </file>
 
 <file path=word/styles.xml><?xml version="1.0" encoding="utf-8"?>
-<w:styles xmlns:mc="http://schemas.openxmlformats.org/markup-compatibility/2006" xmlns:r="http://schemas.openxmlformats.org/officeDocument/2006/relationships" xmlns:w="http://schemas.openxmlformats.org/wordprocessingml/2006/main" xmlns:w14="http://schemas.microsoft.com/office/word/2010/wordml" xmlns:w15="http://schemas.microsoft.com/office/word/2012/wordml" xmlns:w16cex="http://schemas.microsoft.com/office/word/2018/wordml/cex" xmlns:w16cid="http://schemas.microsoft.com/office/word/2016/wordml/cid" xmlns:w16="http://schemas.microsoft.com/office/word/2018/wordml" xmlns:w16sdtdh="http://schemas.microsoft.com/office/word/2020/wordml/sdtdatahash" xmlns:w16se="http://schemas.microsoft.com/office/word/2015/wordml/symex" mc:Ignorable="w14 w15 w16se w16cid w16 w16cex w16sdtdh">
+<w:styles xmlns:mc="http://schemas.openxmlformats.org/markup-compatibility/2006" xmlns:r="http://schemas.openxmlformats.org/officeDocument/2006/relationships" xmlns:w="http://schemas.openxmlformats.org/wordprocessingml/2006/main" xmlns:w14="http://schemas.microsoft.com/office/word/2010/wordml" xmlns:w15="http://schemas.microsoft.com/office/word/2012/wordml" xmlns:w16cex="http://schemas.microsoft.com/office/word/2018/wordml/cex" xmlns:w16cid="http://schemas.microsoft.com/office/word/2016/wordml/cid" xmlns:w16="http://schemas.microsoft.com/office/word/2018/wordml" xmlns:w16du="http://schemas.microsoft.com/office/word/2023/wordml/word16du" xmlns:w16sdtdh="http://schemas.microsoft.com/office/word/2020/wordml/sdtdatahash" xmlns:w16sdtfl="http://schemas.microsoft.com/office/word/2024/wordml/sdtformatlock" xmlns:w16se="http://schemas.microsoft.com/office/word/2015/wordml/symex" mc:Ignorable="w14 w15 w16se w16cid w16 w16cex w16sdtdh w16sdtfl w16du">
   <w:docDefaults>
     <w:rPrDefault>
       <w:rPr>

</xml_diff>